<commit_message>
updated bibs and appendix
</commit_message>
<xml_diff>
--- a/capstone-writing/capstone/_book/UChicago-MScA-Capstone.docx
+++ b/capstone-writing/capstone/_book/UChicago-MScA-Capstone.docx
@@ -297,15 +297,108 @@
         <w:t xml:space="preserve"> </w:t>
       </w:r>
       <w:r>
-        <w:t xml:space="preserve">was the first ever music generated by computer, which was in the year 1957. Some of the very early algorithms used stochastic Markov Chain models for generation and rule filtering.</w:t>
-      </w:r>
-    </w:p>
-    <w:p>
-      <w:pPr>
-        <w:pStyle w:val="BodyText"/>
-      </w:pPr>
-      <w:r>
-        <w:t xml:space="preserve">Since then, computer music has been gaining a lot of public attention. In present time, there is an entire industry built around AI generated music including Flow Machines, IBM Watson Beat and Google’s NSynth.</w:t>
+        <w:t xml:space="preserve">was the first ever music generated by computer, which was in the year 1957</w:t>
+      </w:r>
+      <w:r>
+        <w:t xml:space="preserve"> </w:t>
+      </w:r>
+      <w:r>
+        <w:t xml:space="preserve">(</w:t>
+      </w:r>
+      <w:r>
+        <w:rPr>
+          <w:b/>
+        </w:rPr>
+        <w:t xml:space="preserve">???</w:t>
+      </w:r>
+      <w:r>
+        <w:t xml:space="preserve">)</w:t>
+      </w:r>
+      <w:r>
+        <w:t xml:space="preserve">. Some of the very early algorithms used stochastic Markov Chain models for generation and rule filtering</w:t>
+      </w:r>
+      <w:r>
+        <w:t xml:space="preserve"> </w:t>
+      </w:r>
+      <w:r>
+        <w:t xml:space="preserve">(</w:t>
+      </w:r>
+      <w:r>
+        <w:rPr>
+          <w:b/>
+        </w:rPr>
+        <w:t xml:space="preserve">???</w:t>
+      </w:r>
+      <w:r>
+        <w:t xml:space="preserve">)</w:t>
+      </w:r>
+      <w:r>
+        <w:t xml:space="preserve">.</w:t>
+      </w:r>
+    </w:p>
+    <w:p>
+      <w:pPr>
+        <w:pStyle w:val="BodyText"/>
+      </w:pPr>
+      <w:r>
+        <w:t xml:space="preserve">Since then, computer music has been gaining a lot of public attention. In present time, there is an entire industry built around AI generated music including Flow Machines</w:t>
+      </w:r>
+      <w:r>
+        <w:t xml:space="preserve"> </w:t>
+      </w:r>
+      <w:r>
+        <w:t xml:space="preserve">(</w:t>
+      </w:r>
+      <w:r>
+        <w:rPr>
+          <w:b/>
+        </w:rPr>
+        <w:t xml:space="preserve">???</w:t>
+      </w:r>
+      <w:r>
+        <w:t xml:space="preserve">)</w:t>
+      </w:r>
+      <w:r>
+        <w:t xml:space="preserve">, IBM Watson Beat</w:t>
+      </w:r>
+      <w:r>
+        <w:t xml:space="preserve"> </w:t>
+      </w:r>
+      <w:r>
+        <w:t xml:space="preserve">(</w:t>
+      </w:r>
+      <w:r>
+        <w:rPr>
+          <w:b/>
+        </w:rPr>
+        <w:t xml:space="preserve">???</w:t>
+      </w:r>
+      <w:r>
+        <w:t xml:space="preserve">)</w:t>
+      </w:r>
+      <w:r>
+        <w:t xml:space="preserve"> </w:t>
+      </w:r>
+      <w:r>
+        <w:t xml:space="preserve">and Google’s NSynth</w:t>
+      </w:r>
+      <w:r>
+        <w:t xml:space="preserve"> </w:t>
+      </w:r>
+      <w:r>
+        <w:t xml:space="preserve">(</w:t>
+      </w:r>
+      <w:r>
+        <w:rPr>
+          <w:b/>
+        </w:rPr>
+        <w:t xml:space="preserve">???</w:t>
+      </w:r>
+      <w:r>
+        <w:t xml:space="preserve">)</w:t>
+      </w:r>
+      <w:r>
+        <w:t xml:space="preserve">.</w:t>
       </w:r>
     </w:p>
     <w:p>
@@ -395,7 +488,7 @@
         <w:t xml:space="preserve"> </w:t>
       </w:r>
       <w:r>
-        <w:t xml:space="preserve">the samples as much as we can, in terms of making the tempo constant as well as transposing all songs to the key of C major (or A minor if in minor key). The efforts to normalize keys is not always successful. In some midi files, tempo and key changes are included as part of the metadata, which we can then extract and edit. But in others, the metadata is not included.</w:t>
+        <w:t xml:space="preserve">the samples as much as we can, in terms of making the tempo constant as well as transposing all songs to the key of C major (or A minor if in minor key). The efforts to normalize keys is not always successful. In some midi files, tempo and key changes are included as part of the metadata, which we can then extract and make changes accordingly. But in others, the metadata is not included.</w:t>
       </w:r>
     </w:p>
     <w:p>
@@ -421,7 +514,7 @@
         <w:t xml:space="preserve"> </w:t>
       </w:r>
       <w:r>
-        <w:t xml:space="preserve">divided into various tracks, where each track contains a voice, an instrument, or a line of melody. For example, a midi file containing piano music might have two tracks representing the notes played by the two hands of the human piano player. Each time the human player plays a note, the midi file would record the following information: the time is the piano key is pressed; the time the key is released; how hard the key is pressed; the pitch bend. After collecting these information for each and every note in a song in a midi file, we will have most of the information needed to reproduce the song in its entirety down to some basic expressive elements. In the midi metadata, some other relevant information is stored, such as tempo, key, tempo changes, etc. Midi files are not music by themselves because they only contain the information needed to produce music; think of it as the digital equivalent of the sheet music. Midi decoders and synthesizers are needed to translate midi files into music.</w:t>
+        <w:t xml:space="preserve">divided into various tracks, where each track contains a voice, an instrument, or a line of melody. For example, a midi file containing piano music might have two tracks representing the notes played by the two hands of the human piano player. Each time the human player plays a note, the midi file would record the following information: at what time is the piano key pressed; at what time is the key released; how hard is the key pressed; what is the pitch bend. After collecting these information for each and every note in a song in a midi file, we will have most of the information needed to reproduce the song in its entirety down to some basic expressive elements. In the midi metadata, some other relevant information is stored, such as tempo, key, tempo changes, etc. Midi files are not music by themselves because they only contain the information needed to produce music: it is the digital equivalent of the sheet music. Midi decoders and synthesizers are needed to translate midi files into music.</w:t>
       </w:r>
     </w:p>
     <w:p>
@@ -430,431 +523,6 @@
       </w:pPr>
       <w:r>
         <w:t xml:space="preserve">If we strip the midi file structure down to its most basic elements, it would look something like this:</w:t>
-      </w:r>
-    </w:p>
-    <w:p>
-      <w:pPr>
-        <w:pStyle w:val="BodyText"/>
-      </w:pPr>
-      <w:r>
-        <w:rPr>
-          <w:b/>
-        </w:rPr>
-        <w:t xml:space="preserve">Insert graph 1-1, unable to get DiagrammeR to work for now</w:t>
-      </w:r>
-    </w:p>
-    <w:p>
-      <w:pPr>
-        <w:pStyle w:val="BodyText"/>
-      </w:pPr>
-      <w:r>
-        <w:t xml:space="preserve">We can reimagine the midi file to be like a dictionary, where each track is indexed by its name, and in each track we have a nice tabular structure of data consisting of the following columns: pitch number, start time, end time, and pitch velocity (we will ignore pitch bend for now). For example, if we look at the first 3 notes played by the right hand in Beethoven’s song Moonlight Sonata, we can tabulate them like the following:</w:t>
-      </w:r>
-    </w:p>
-    <w:p>
-      <w:pPr>
-        <w:pStyle w:val="TableCaption"/>
-      </w:pPr>
-      <w:r>
-        <w:t xml:space="preserve">Midi File Structure Example</w:t>
-      </w:r>
-    </w:p>
-    <w:tbl>
-      <w:tblPr>
-        <w:tblStyle w:val="Table"/>
-        <w:tblW w:type="pct" w:w="0.0"/>
-        <w:tblLook w:firstRow="1"/>
-        <w:tblCaption w:val="Midi File Structure Example"/>
-      </w:tblPr>
-      <w:tblGrid/>
-      <w:tr>
-        <w:trPr>
-          <w:cnfStyle w:firstRow="1"/>
-        </w:trPr>
-        <w:tc>
-          <w:tcPr>
-            <w:tcBorders>
-              <w:bottom w:val="single"/>
-            </w:tcBorders>
-            <w:vAlign w:val="bottom"/>
-          </w:tcPr>
-          <w:p>
-            <w:pPr>
-              <w:pStyle w:val="Compact"/>
-              <w:jc w:val="left"/>
-            </w:pPr>
-            <w:r>
-              <w:t xml:space="preserve">Pitch</w:t>
-            </w:r>
-          </w:p>
-        </w:tc>
-        <w:tc>
-          <w:tcPr>
-            <w:tcBorders>
-              <w:bottom w:val="single"/>
-            </w:tcBorders>
-            <w:vAlign w:val="bottom"/>
-          </w:tcPr>
-          <w:p>
-            <w:pPr>
-              <w:pStyle w:val="Compact"/>
-              <w:jc w:val="left"/>
-            </w:pPr>
-            <w:r>
-              <w:t xml:space="preserve">Start Time</w:t>
-            </w:r>
-          </w:p>
-        </w:tc>
-        <w:tc>
-          <w:tcPr>
-            <w:tcBorders>
-              <w:bottom w:val="single"/>
-            </w:tcBorders>
-            <w:vAlign w:val="bottom"/>
-          </w:tcPr>
-          <w:p>
-            <w:pPr>
-              <w:pStyle w:val="Compact"/>
-              <w:jc w:val="left"/>
-            </w:pPr>
-            <w:r>
-              <w:t xml:space="preserve">End Time</w:t>
-            </w:r>
-          </w:p>
-        </w:tc>
-        <w:tc>
-          <w:tcPr>
-            <w:tcBorders>
-              <w:bottom w:val="single"/>
-            </w:tcBorders>
-            <w:vAlign w:val="bottom"/>
-          </w:tcPr>
-          <w:p>
-            <w:pPr>
-              <w:pStyle w:val="Compact"/>
-              <w:jc w:val="left"/>
-            </w:pPr>
-            <w:r>
-              <w:t xml:space="preserve">Pitch Velocity</w:t>
-            </w:r>
-          </w:p>
-        </w:tc>
-      </w:tr>
-      <w:tr>
-        <w:tc>
-          <w:p>
-            <w:pPr>
-              <w:pStyle w:val="Compact"/>
-              <w:jc w:val="left"/>
-            </w:pPr>
-            <w:r>
-              <w:t xml:space="preserve">56</w:t>
-            </w:r>
-          </w:p>
-        </w:tc>
-        <w:tc>
-          <w:p>
-            <w:pPr>
-              <w:pStyle w:val="Compact"/>
-              <w:jc w:val="left"/>
-            </w:pPr>
-            <w:r>
-              <w:t xml:space="preserve">0.00</w:t>
-            </w:r>
-          </w:p>
-        </w:tc>
-        <w:tc>
-          <w:p>
-            <w:pPr>
-              <w:pStyle w:val="Compact"/>
-              <w:jc w:val="left"/>
-            </w:pPr>
-            <w:r>
-              <w:t xml:space="preserve">0.40</w:t>
-            </w:r>
-          </w:p>
-        </w:tc>
-        <w:tc>
-          <w:p>
-            <w:pPr>
-              <w:pStyle w:val="Compact"/>
-              <w:jc w:val="left"/>
-            </w:pPr>
-            <w:r>
-              <w:t xml:space="preserve">33</w:t>
-            </w:r>
-          </w:p>
-        </w:tc>
-      </w:tr>
-      <w:tr>
-        <w:tc>
-          <w:p>
-            <w:pPr>
-              <w:pStyle w:val="Compact"/>
-              <w:jc w:val="left"/>
-            </w:pPr>
-            <w:r>
-              <w:t xml:space="preserve">61</w:t>
-            </w:r>
-          </w:p>
-        </w:tc>
-        <w:tc>
-          <w:p>
-            <w:pPr>
-              <w:pStyle w:val="Compact"/>
-              <w:jc w:val="left"/>
-            </w:pPr>
-            <w:r>
-              <w:t xml:space="preserve">0.40</w:t>
-            </w:r>
-          </w:p>
-        </w:tc>
-        <w:tc>
-          <w:p>
-            <w:pPr>
-              <w:pStyle w:val="Compact"/>
-              <w:jc w:val="left"/>
-            </w:pPr>
-            <w:r>
-              <w:t xml:space="preserve">0.81</w:t>
-            </w:r>
-          </w:p>
-        </w:tc>
-        <w:tc>
-          <w:p>
-            <w:pPr>
-              <w:pStyle w:val="Compact"/>
-              <w:jc w:val="left"/>
-            </w:pPr>
-            <w:r>
-              <w:t xml:space="preserve">26</w:t>
-            </w:r>
-          </w:p>
-        </w:tc>
-      </w:tr>
-      <w:tr>
-        <w:tc>
-          <w:p>
-            <w:pPr>
-              <w:pStyle w:val="Compact"/>
-              <w:jc w:val="left"/>
-            </w:pPr>
-            <w:r>
-              <w:t xml:space="preserve">64</w:t>
-            </w:r>
-          </w:p>
-        </w:tc>
-        <w:tc>
-          <w:p>
-            <w:pPr>
-              <w:pStyle w:val="Compact"/>
-              <w:jc w:val="left"/>
-            </w:pPr>
-            <w:r>
-              <w:t xml:space="preserve">0.81</w:t>
-            </w:r>
-          </w:p>
-        </w:tc>
-        <w:tc>
-          <w:p>
-            <w:pPr>
-              <w:pStyle w:val="Compact"/>
-              <w:jc w:val="left"/>
-            </w:pPr>
-            <w:r>
-              <w:t xml:space="preserve">1.21</w:t>
-            </w:r>
-          </w:p>
-        </w:tc>
-        <w:tc>
-          <w:p>
-            <w:pPr>
-              <w:pStyle w:val="Compact"/>
-              <w:jc w:val="left"/>
-            </w:pPr>
-            <w:r>
-              <w:t xml:space="preserve">26</w:t>
-            </w:r>
-          </w:p>
-        </w:tc>
-      </w:tr>
-    </w:tbl>
-    <w:p>
-      <w:pPr>
-        <w:pStyle w:val="BodyText"/>
-      </w:pPr>
-      <w:r>
-        <w:t xml:space="preserve">The above table tells us the following: at time 0.00 seconds pitch 56 is played with velocity 33, and the note stopped at time 0.40 seconds; then at time 0.40 seconds pitch 61 is played with velocity 26, and the note stopped at time 0.81 seconds; and so on. We can see clearly how a piece of music can be represented digitally via the midi file structure.</w:t>
-      </w:r>
-    </w:p>
-    <w:p>
-      <w:pPr>
-        <w:pStyle w:val="BodyText"/>
-      </w:pPr>
-      <w:r>
-        <w:t xml:space="preserve">The other thing to note about midi is the data types of the columns above. The</w:t>
-      </w:r>
-      <w:r>
-        <w:t xml:space="preserve"> </w:t>
-      </w:r>
-      <w:r>
-        <w:rPr>
-          <w:rStyle w:val="VerbatimChar"/>
-        </w:rPr>
-        <w:t xml:space="preserve">Pitch</w:t>
-      </w:r>
-      <w:r>
-        <w:t xml:space="preserve"> </w:t>
-      </w:r>
-      <w:r>
-        <w:t xml:space="preserve">and</w:t>
-      </w:r>
-      <w:r>
-        <w:t xml:space="preserve"> </w:t>
-      </w:r>
-      <w:r>
-        <w:rPr>
-          <w:rStyle w:val="VerbatimChar"/>
-        </w:rPr>
-        <w:t xml:space="preserve">Pitch Velocity</w:t>
-      </w:r>
-      <w:r>
-        <w:t xml:space="preserve"> </w:t>
-      </w:r>
-      <w:r>
-        <w:t xml:space="preserve">columns take only an integer between 0-127. The</w:t>
-      </w:r>
-      <w:r>
-        <w:t xml:space="preserve"> </w:t>
-      </w:r>
-      <w:r>
-        <w:rPr>
-          <w:rStyle w:val="VerbatimChar"/>
-        </w:rPr>
-        <w:t xml:space="preserve">Start Time</w:t>
-      </w:r>
-      <w:r>
-        <w:t xml:space="preserve"> </w:t>
-      </w:r>
-      <w:r>
-        <w:t xml:space="preserve">and</w:t>
-      </w:r>
-      <w:r>
-        <w:t xml:space="preserve"> </w:t>
-      </w:r>
-      <w:r>
-        <w:rPr>
-          <w:rStyle w:val="VerbatimChar"/>
-        </w:rPr>
-        <w:t xml:space="preserve">End Time</w:t>
-      </w:r>
-      <w:r>
-        <w:t xml:space="preserve"> </w:t>
-      </w:r>
-      <w:r>
-        <w:t xml:space="preserve">columns are positive floats to represent the number of seconds since the start of the song. These things will have an impact on the decisions we made about the model structure.</w:t>
-      </w:r>
-    </w:p>
-    <w:p>
-      <w:pPr>
-        <w:pStyle w:val="BodyText"/>
-      </w:pPr>
-      <w:r>
-        <w:t xml:space="preserve">Since the goal of the model is to generate novel melody ideas, we decided to focus only on pitch, start time, and end time from the midi file information, as well as limiting the output of the generator to 20 notes at a time.</w:t>
-      </w:r>
-    </w:p>
-    <w:p>
-      <w:pPr>
-        <w:pStyle w:val="BodyText"/>
-      </w:pPr>
-      <w:r>
-        <w:t xml:space="preserve">For data fed into the model, we use a processing script to rewrite a pre-selected subset of these midi files into numpy arrays in accordance with the above-mentioned structure: each song will be represented by a series of numpy arrays, each representing a track, and each array will have the tabular structure of 130 columns: a 128-length one hot vector for pitch, start time, and end time. We made the decision to only focus on pitch, start time, and end time in order to focus on learning the melody and not expressiveness, as well as to cut down on complexity. We then use another training script to randomly make 20-note samples from the training data and arrange them into a numpy array. We need 20-note samples in order to make sure that the real and fake samples have the same dimensions</w:t>
-      </w:r>
-      <w:r>
-        <w:rPr>
-          <w:rStyle w:val="FootnoteReference"/>
-        </w:rPr>
-        <w:footnoteReference w:id="29"/>
-      </w:r>
-      <w:r>
-        <w:t xml:space="preserve">. Therefore, our training dataset has dimensions of (x, 130, 20) where x represents the number of real samples generated for training, the number 130 represents the three columns (pitch, start time, end time), and 20 represents the 20 notes sampled.</w:t>
-      </w:r>
-    </w:p>
-    <w:p>
-      <w:pPr>
-        <w:pStyle w:val="BodyText"/>
-      </w:pPr>
-      <w:r>
-        <w:rPr>
-          <w:b/>
-        </w:rPr>
-        <w:t xml:space="preserve">maybe insert a chart with sample data structure</w:t>
-      </w:r>
-    </w:p>
-    <w:p>
-      <w:pPr>
-        <w:pStyle w:val="BodyText"/>
-      </w:pPr>
-      <w:r>
-        <w:t xml:space="preserve">One early choice we made to make the pitch a one-hot vector was done out of the observation about the nature of pitches in the Western musical tradition: the meaning of pitches in the musical sense do not exist in a continuum despite their origins in the frequencies. Therefore, it does not make sense to treat them like so. Instead, one-hot encoding pitches will allow us to treat each pitch as independent objects; in addition, our model will be able to output softmax for pitches, therefore leading to pitch probabilities that can be further investigated. However, there are successful music generation models that treat pitches as one number.</w:t>
-      </w:r>
-    </w:p>
-    <w:p>
-      <w:r>
-        <w:br w:type="page"/>
-      </w:r>
-    </w:p>
-    <w:p>
-      <w:pPr>
-        <w:pStyle w:val="Heading2"/>
-      </w:pPr>
-      <w:bookmarkStart w:id="30" w:name="methodology-modeling"/>
-      <w:r>
-        <w:t xml:space="preserve">Modeling Framework</w:t>
-      </w:r>
-      <w:bookmarkEnd w:id="30"/>
-    </w:p>
-    <w:p>
-      <w:pPr>
-        <w:pStyle w:val="FirstParagraph"/>
-      </w:pPr>
-      <w:r>
-        <w:t xml:space="preserve">Our model follows the Generative Adversarial Networks (GAN) architecture. GANs are a special case of deep learning models where the goal is to turn random noise into some kind of output (images or, in our case, music) which captures the essence of the training data. They have been successfully deployed to generate realistic-looking images.</w:t>
-      </w:r>
-    </w:p>
-    <w:p>
-      <w:pPr>
-        <w:pStyle w:val="BodyText"/>
-      </w:pPr>
-      <w:r>
-        <w:t xml:space="preserve">The basic structure of the model has three parts: the generator, the discriminator, and the adversarial model, which combines the generator and the discriminator. The basic idea of the model is to train the discriminator with both real samples (from training data) and fake samples (generated by the generator), and then train the generator with the error from the discriminator. The goal is not to minimize the error of the generator or discriminator, but rather to have achieve a balance between the generator and the discriminator so that they get better together.</w:t>
-      </w:r>
-      <w:r>
-        <w:t xml:space="preserve"> </w:t>
-      </w:r>
-      <w:r>
-        <w:rPr>
-          <w:b/>
-        </w:rPr>
-        <w:t xml:space="preserve">insert some kind of quote or footnote from wikipedia</w:t>
-      </w:r>
-    </w:p>
-    <w:p>
-      <w:pPr>
-        <w:pStyle w:val="Heading3"/>
-      </w:pPr>
-      <w:bookmarkStart w:id="31" w:name="generator"/>
-      <w:r>
-        <w:t xml:space="preserve">Generator</w:t>
-      </w:r>
-      <w:bookmarkEnd w:id="31"/>
-    </w:p>
-    <w:p>
-      <w:pPr>
-        <w:pStyle w:val="FirstParagraph"/>
-      </w:pPr>
-      <w:r>
-        <w:t xml:space="preserve">Our generator is a deep neural network with the following basic structure:</w:t>
       </w:r>
     </w:p>
     <w:p>
@@ -864,20 +532,20 @@
       <w:r>
         <w:drawing>
           <wp:inline>
-            <wp:extent cx="4635500" cy="9410700"/>
+            <wp:extent cx="5334000" cy="4481457"/>
             <wp:effectExtent b="0" l="0" r="0" t="0"/>
-            <wp:docPr descr="Figure 1: museGen Model Structure" title="" id="1" name="Picture"/>
+            <wp:docPr descr="Figure 1: Midi File Structure" title="" id="1" name="Picture"/>
             <a:graphic>
               <a:graphicData uri="http://schemas.openxmlformats.org/drawingml/2006/picture">
                 <pic:pic>
                   <pic:nvPicPr>
-                    <pic:cNvPr descr="figure/model_terryjosh.png" id="0" name="Picture"/>
+                    <pic:cNvPr descr="figure/midi_file_structure.png" id="0" name="Picture"/>
                     <pic:cNvPicPr>
                       <a:picLocks noChangeArrowheads="1" noChangeAspect="1"/>
                     </pic:cNvPicPr>
                   </pic:nvPicPr>
                   <pic:blipFill>
-                    <a:blip r:embed="rId32"/>
+                    <a:blip r:embed="rId29"/>
                     <a:stretch>
                       <a:fillRect/>
                     </a:stretch>
@@ -885,7 +553,7 @@
                   <pic:spPr bwMode="auto">
                     <a:xfrm>
                       <a:off x="0" y="0"/>
-                      <a:ext cx="4635500" cy="9410700"/>
+                      <a:ext cx="5334000" cy="4481457"/>
                     </a:xfrm>
                     <a:prstGeom prst="rect">
                       <a:avLst/>
@@ -909,7 +577,572 @@
         <w:pStyle w:val="ImageCaption"/>
       </w:pPr>
       <w:r>
-        <w:t xml:space="preserve">Figure 1: museGen Model Structure</w:t>
+        <w:t xml:space="preserve">Figure 1: Midi File Structure</w:t>
+      </w:r>
+    </w:p>
+    <w:p>
+      <w:pPr>
+        <w:pStyle w:val="BodyText"/>
+      </w:pPr>
+      <w:r>
+        <w:t xml:space="preserve">We can imagine the midi file to be a dictionary, where each track is indexed by its name, and in each track we have a nice tabular structure of data consisting of the following columns: pitch number, start time, end time, and pitch velocity (we will ignore pitch bend for now). For example, if we look at the first 3 notes played by the right hand in Beethoven’s song Moonlight Sonata, we can tabulate them like the following:</w:t>
+      </w:r>
+    </w:p>
+    <w:p>
+      <w:pPr>
+        <w:pStyle w:val="TableCaption"/>
+      </w:pPr>
+      <w:r>
+        <w:t xml:space="preserve">Midi File Structure Example</w:t>
+      </w:r>
+    </w:p>
+    <w:tbl>
+      <w:tblPr>
+        <w:tblStyle w:val="Table"/>
+        <w:tblW w:type="pct" w:w="0.0"/>
+        <w:tblLook w:firstRow="1"/>
+        <w:tblCaption w:val="Midi File Structure Example"/>
+      </w:tblPr>
+      <w:tblGrid/>
+      <w:tr>
+        <w:trPr>
+          <w:cnfStyle w:firstRow="1"/>
+        </w:trPr>
+        <w:tc>
+          <w:tcPr>
+            <w:tcBorders>
+              <w:bottom w:val="single"/>
+            </w:tcBorders>
+            <w:vAlign w:val="bottom"/>
+          </w:tcPr>
+          <w:p>
+            <w:pPr>
+              <w:pStyle w:val="Compact"/>
+              <w:jc w:val="left"/>
+            </w:pPr>
+            <w:r>
+              <w:t xml:space="preserve">Pitch</w:t>
+            </w:r>
+          </w:p>
+        </w:tc>
+        <w:tc>
+          <w:tcPr>
+            <w:tcBorders>
+              <w:bottom w:val="single"/>
+            </w:tcBorders>
+            <w:vAlign w:val="bottom"/>
+          </w:tcPr>
+          <w:p>
+            <w:pPr>
+              <w:pStyle w:val="Compact"/>
+              <w:jc w:val="left"/>
+            </w:pPr>
+            <w:r>
+              <w:t xml:space="preserve">Start Time</w:t>
+            </w:r>
+          </w:p>
+        </w:tc>
+        <w:tc>
+          <w:tcPr>
+            <w:tcBorders>
+              <w:bottom w:val="single"/>
+            </w:tcBorders>
+            <w:vAlign w:val="bottom"/>
+          </w:tcPr>
+          <w:p>
+            <w:pPr>
+              <w:pStyle w:val="Compact"/>
+              <w:jc w:val="left"/>
+            </w:pPr>
+            <w:r>
+              <w:t xml:space="preserve">End Time</w:t>
+            </w:r>
+          </w:p>
+        </w:tc>
+        <w:tc>
+          <w:tcPr>
+            <w:tcBorders>
+              <w:bottom w:val="single"/>
+            </w:tcBorders>
+            <w:vAlign w:val="bottom"/>
+          </w:tcPr>
+          <w:p>
+            <w:pPr>
+              <w:pStyle w:val="Compact"/>
+              <w:jc w:val="left"/>
+            </w:pPr>
+            <w:r>
+              <w:t xml:space="preserve">Pitch Velocity</w:t>
+            </w:r>
+          </w:p>
+        </w:tc>
+      </w:tr>
+      <w:tr>
+        <w:tc>
+          <w:p>
+            <w:pPr>
+              <w:pStyle w:val="Compact"/>
+              <w:jc w:val="left"/>
+            </w:pPr>
+            <w:r>
+              <w:t xml:space="preserve">56</w:t>
+            </w:r>
+          </w:p>
+        </w:tc>
+        <w:tc>
+          <w:p>
+            <w:pPr>
+              <w:pStyle w:val="Compact"/>
+              <w:jc w:val="left"/>
+            </w:pPr>
+            <w:r>
+              <w:t xml:space="preserve">0.00</w:t>
+            </w:r>
+          </w:p>
+        </w:tc>
+        <w:tc>
+          <w:p>
+            <w:pPr>
+              <w:pStyle w:val="Compact"/>
+              <w:jc w:val="left"/>
+            </w:pPr>
+            <w:r>
+              <w:t xml:space="preserve">0.40</w:t>
+            </w:r>
+          </w:p>
+        </w:tc>
+        <w:tc>
+          <w:p>
+            <w:pPr>
+              <w:pStyle w:val="Compact"/>
+              <w:jc w:val="left"/>
+            </w:pPr>
+            <w:r>
+              <w:t xml:space="preserve">33</w:t>
+            </w:r>
+          </w:p>
+        </w:tc>
+      </w:tr>
+      <w:tr>
+        <w:tc>
+          <w:p>
+            <w:pPr>
+              <w:pStyle w:val="Compact"/>
+              <w:jc w:val="left"/>
+            </w:pPr>
+            <w:r>
+              <w:t xml:space="preserve">61</w:t>
+            </w:r>
+          </w:p>
+        </w:tc>
+        <w:tc>
+          <w:p>
+            <w:pPr>
+              <w:pStyle w:val="Compact"/>
+              <w:jc w:val="left"/>
+            </w:pPr>
+            <w:r>
+              <w:t xml:space="preserve">0.40</w:t>
+            </w:r>
+          </w:p>
+        </w:tc>
+        <w:tc>
+          <w:p>
+            <w:pPr>
+              <w:pStyle w:val="Compact"/>
+              <w:jc w:val="left"/>
+            </w:pPr>
+            <w:r>
+              <w:t xml:space="preserve">0.81</w:t>
+            </w:r>
+          </w:p>
+        </w:tc>
+        <w:tc>
+          <w:p>
+            <w:pPr>
+              <w:pStyle w:val="Compact"/>
+              <w:jc w:val="left"/>
+            </w:pPr>
+            <w:r>
+              <w:t xml:space="preserve">26</w:t>
+            </w:r>
+          </w:p>
+        </w:tc>
+      </w:tr>
+      <w:tr>
+        <w:tc>
+          <w:p>
+            <w:pPr>
+              <w:pStyle w:val="Compact"/>
+              <w:jc w:val="left"/>
+            </w:pPr>
+            <w:r>
+              <w:t xml:space="preserve">64</w:t>
+            </w:r>
+          </w:p>
+        </w:tc>
+        <w:tc>
+          <w:p>
+            <w:pPr>
+              <w:pStyle w:val="Compact"/>
+              <w:jc w:val="left"/>
+            </w:pPr>
+            <w:r>
+              <w:t xml:space="preserve">0.81</w:t>
+            </w:r>
+          </w:p>
+        </w:tc>
+        <w:tc>
+          <w:p>
+            <w:pPr>
+              <w:pStyle w:val="Compact"/>
+              <w:jc w:val="left"/>
+            </w:pPr>
+            <w:r>
+              <w:t xml:space="preserve">1.21</w:t>
+            </w:r>
+          </w:p>
+        </w:tc>
+        <w:tc>
+          <w:p>
+            <w:pPr>
+              <w:pStyle w:val="Compact"/>
+              <w:jc w:val="left"/>
+            </w:pPr>
+            <w:r>
+              <w:t xml:space="preserve">26</w:t>
+            </w:r>
+          </w:p>
+        </w:tc>
+      </w:tr>
+    </w:tbl>
+    <w:p>
+      <w:pPr>
+        <w:pStyle w:val="BodyText"/>
+      </w:pPr>
+      <w:r>
+        <w:t xml:space="preserve">The above table tells us the following: at time 0.00 seconds pitch 56 is played with velocity 33, and the note stopped at time 0.40 seconds; then at time 0.40 seconds pitch 61 is played with velocity 26, and the note stopped at time 0.81 seconds; and so on. We can see clearly how a piece of music can be represented digitally via the midi file structure.</w:t>
+      </w:r>
+    </w:p>
+    <w:p>
+      <w:pPr>
+        <w:pStyle w:val="BodyText"/>
+      </w:pPr>
+      <w:r>
+        <w:t xml:space="preserve">The other thing to note about midi is the data types of the columns above. The</w:t>
+      </w:r>
+      <w:r>
+        <w:t xml:space="preserve"> </w:t>
+      </w:r>
+      <w:r>
+        <w:rPr>
+          <w:rStyle w:val="VerbatimChar"/>
+        </w:rPr>
+        <w:t xml:space="preserve">Pitch</w:t>
+      </w:r>
+      <w:r>
+        <w:t xml:space="preserve"> </w:t>
+      </w:r>
+      <w:r>
+        <w:t xml:space="preserve">and</w:t>
+      </w:r>
+      <w:r>
+        <w:t xml:space="preserve"> </w:t>
+      </w:r>
+      <w:r>
+        <w:rPr>
+          <w:rStyle w:val="VerbatimChar"/>
+        </w:rPr>
+        <w:t xml:space="preserve">Pitch Velocity</w:t>
+      </w:r>
+      <w:r>
+        <w:t xml:space="preserve"> </w:t>
+      </w:r>
+      <w:r>
+        <w:t xml:space="preserve">columns take only an integer between 0-127. The</w:t>
+      </w:r>
+      <w:r>
+        <w:t xml:space="preserve"> </w:t>
+      </w:r>
+      <w:r>
+        <w:rPr>
+          <w:rStyle w:val="VerbatimChar"/>
+        </w:rPr>
+        <w:t xml:space="preserve">Start Time</w:t>
+      </w:r>
+      <w:r>
+        <w:t xml:space="preserve"> </w:t>
+      </w:r>
+      <w:r>
+        <w:t xml:space="preserve">and</w:t>
+      </w:r>
+      <w:r>
+        <w:t xml:space="preserve"> </w:t>
+      </w:r>
+      <w:r>
+        <w:rPr>
+          <w:rStyle w:val="VerbatimChar"/>
+        </w:rPr>
+        <w:t xml:space="preserve">End Time</w:t>
+      </w:r>
+      <w:r>
+        <w:t xml:space="preserve"> </w:t>
+      </w:r>
+      <w:r>
+        <w:t xml:space="preserve">columns are positive floats to represent the number of seconds since the start of the song. These things will have an impact on the decisions we made about the model structure.</w:t>
+      </w:r>
+    </w:p>
+    <w:p>
+      <w:pPr>
+        <w:pStyle w:val="BodyText"/>
+      </w:pPr>
+      <w:r>
+        <w:t xml:space="preserve">Since the goal of the model is to generate novel melody ideas, we decided to focus only on pitch, start time, and end time from the midi file information, as well as limiting the output of the generator to 20 notes at a time.</w:t>
+      </w:r>
+    </w:p>
+    <w:p>
+      <w:pPr>
+        <w:pStyle w:val="BodyText"/>
+      </w:pPr>
+      <w:r>
+        <w:t xml:space="preserve">For data fed into the model, we use a processing script to rewrite a pre-selected subset of these midi files into numpy arrays in accordance with the above-mentioned structure: each song will be represented by a series of numpy arrays, each representing a track, and each array will have the tabular structure of 130 columns: a 128-length one hot vector for pitch, start time, and end time. We made the decision to only focus on pitch, start time, and end time in order to focus on learning the melody and not expressiveness, as well as to cut down on complexity. We then use another training script to randomly make 20-note samples from the training data and arrange them into a numpy array. We need 20-note samples in order to make sure that the real and fake samples have the same dimensions</w:t>
+      </w:r>
+      <w:r>
+        <w:rPr>
+          <w:rStyle w:val="FootnoteReference"/>
+        </w:rPr>
+        <w:footnoteReference w:id="30"/>
+      </w:r>
+      <w:r>
+        <w:t xml:space="preserve">. Therefore, our training dataset has dimensions of (x, 130, 20) where x represents the number of real samples generated for training, the number 130 represents the three columns (pitch, start time, end time), and 20 represents the 20 notes sampled.</w:t>
+      </w:r>
+    </w:p>
+    <w:p>
+      <w:pPr>
+        <w:pStyle w:val="CaptionedFigure"/>
+      </w:pPr>
+      <w:r>
+        <w:drawing>
+          <wp:inline>
+            <wp:extent cx="5334000" cy="2170019"/>
+            <wp:effectExtent b="0" l="0" r="0" t="0"/>
+            <wp:docPr descr="Figure 2: Training Data Structure" title="" id="1" name="Picture"/>
+            <a:graphic>
+              <a:graphicData uri="http://schemas.openxmlformats.org/drawingml/2006/picture">
+                <pic:pic>
+                  <pic:nvPicPr>
+                    <pic:cNvPr descr="figure/training_data_structure.png" id="0" name="Picture"/>
+                    <pic:cNvPicPr>
+                      <a:picLocks noChangeArrowheads="1" noChangeAspect="1"/>
+                    </pic:cNvPicPr>
+                  </pic:nvPicPr>
+                  <pic:blipFill>
+                    <a:blip r:embed="rId31"/>
+                    <a:stretch>
+                      <a:fillRect/>
+                    </a:stretch>
+                  </pic:blipFill>
+                  <pic:spPr bwMode="auto">
+                    <a:xfrm>
+                      <a:off x="0" y="0"/>
+                      <a:ext cx="5334000" cy="2170019"/>
+                    </a:xfrm>
+                    <a:prstGeom prst="rect">
+                      <a:avLst/>
+                    </a:prstGeom>
+                    <a:noFill/>
+                    <a:ln w="9525">
+                      <a:noFill/>
+                      <a:headEnd/>
+                      <a:tailEnd/>
+                    </a:ln>
+                  </pic:spPr>
+                </pic:pic>
+              </a:graphicData>
+            </a:graphic>
+          </wp:inline>
+        </w:drawing>
+      </w:r>
+    </w:p>
+    <w:p>
+      <w:pPr>
+        <w:pStyle w:val="ImageCaption"/>
+      </w:pPr>
+      <w:r>
+        <w:t xml:space="preserve">Figure 2: Training Data Structure</w:t>
+      </w:r>
+    </w:p>
+    <w:p>
+      <w:pPr>
+        <w:pStyle w:val="BodyText"/>
+      </w:pPr>
+      <w:r>
+        <w:t xml:space="preserve">One early choice we made to make the pitch a one-hot vector was done out of the observation about the nature of pitches in the Western musical tradition: the meaning of pitches in the musical sense do not exist in a continuum despite their origins in the frequencies. Therefore, it does not make sense to treat them like so. Instead, one-hot encoding pitches will allow us to treat each pitch as independent objects; in addition, our model will be able to output softmax for pitches, therefore leading to pitch probabilities that can be further investigated. However, there are successful music generation models that treat pitches as one number.</w:t>
+      </w:r>
+    </w:p>
+    <w:p>
+      <w:r>
+        <w:br w:type="page"/>
+      </w:r>
+    </w:p>
+    <w:p>
+      <w:pPr>
+        <w:pStyle w:val="Heading2"/>
+      </w:pPr>
+      <w:bookmarkStart w:id="32" w:name="methodology-modeling"/>
+      <w:r>
+        <w:t xml:space="preserve">Modeling Framework</w:t>
+      </w:r>
+      <w:bookmarkEnd w:id="32"/>
+    </w:p>
+    <w:p>
+      <w:pPr>
+        <w:pStyle w:val="FirstParagraph"/>
+      </w:pPr>
+      <w:r>
+        <w:t xml:space="preserve">Our model follows the Generative Adversarial Networks (GAN) architecture. GANs are a special case of deep learning models where the goal is to turn random noise into some kind of output (images or, in our case, music) which captures the essence of the training data. They have been successfully deployed to generate realistic-looking images.</w:t>
+      </w:r>
+    </w:p>
+    <w:p>
+      <w:pPr>
+        <w:pStyle w:val="CaptionedFigure"/>
+      </w:pPr>
+      <w:r>
+        <w:drawing>
+          <wp:inline>
+            <wp:extent cx="5334000" cy="2320290"/>
+            <wp:effectExtent b="0" l="0" r="0" t="0"/>
+            <wp:docPr descr="Figure 3: GAN Structure" title="" id="1" name="Picture"/>
+            <a:graphic>
+              <a:graphicData uri="http://schemas.openxmlformats.org/drawingml/2006/picture">
+                <pic:pic>
+                  <pic:nvPicPr>
+                    <pic:cNvPr descr="figure/GAN_structure.png" id="0" name="Picture"/>
+                    <pic:cNvPicPr>
+                      <a:picLocks noChangeArrowheads="1" noChangeAspect="1"/>
+                    </pic:cNvPicPr>
+                  </pic:nvPicPr>
+                  <pic:blipFill>
+                    <a:blip r:embed="rId33"/>
+                    <a:stretch>
+                      <a:fillRect/>
+                    </a:stretch>
+                  </pic:blipFill>
+                  <pic:spPr bwMode="auto">
+                    <a:xfrm>
+                      <a:off x="0" y="0"/>
+                      <a:ext cx="5334000" cy="2320290"/>
+                    </a:xfrm>
+                    <a:prstGeom prst="rect">
+                      <a:avLst/>
+                    </a:prstGeom>
+                    <a:noFill/>
+                    <a:ln w="9525">
+                      <a:noFill/>
+                      <a:headEnd/>
+                      <a:tailEnd/>
+                    </a:ln>
+                  </pic:spPr>
+                </pic:pic>
+              </a:graphicData>
+            </a:graphic>
+          </wp:inline>
+        </w:drawing>
+      </w:r>
+    </w:p>
+    <w:p>
+      <w:pPr>
+        <w:pStyle w:val="ImageCaption"/>
+      </w:pPr>
+      <w:r>
+        <w:t xml:space="preserve">Figure 3: GAN Structure</w:t>
+      </w:r>
+    </w:p>
+    <w:p>
+      <w:pPr>
+        <w:pStyle w:val="BodyText"/>
+      </w:pPr>
+      <w:r>
+        <w:t xml:space="preserve">The basic structure of the model has three parts: the generator, the discriminator, and the adversarial model, which combines the generator and the discriminator. The basic idea of the model is to train the discriminator with both real samples (from training data) and fake samples (generated by the generator), and then train the generator with the error from the discriminator. The goal is not to minimize the error of the generator or discriminator, but rather to have achieve a balance between the generator and the discriminator so that they get better together.</w:t>
+      </w:r>
+      <w:r>
+        <w:rPr>
+          <w:rStyle w:val="FootnoteReference"/>
+        </w:rPr>
+        <w:footnoteReference w:id="34"/>
+      </w:r>
+    </w:p>
+    <w:p>
+      <w:pPr>
+        <w:pStyle w:val="Heading3"/>
+      </w:pPr>
+      <w:bookmarkStart w:id="35" w:name="generator"/>
+      <w:r>
+        <w:t xml:space="preserve">Generator</w:t>
+      </w:r>
+      <w:bookmarkEnd w:id="35"/>
+    </w:p>
+    <w:p>
+      <w:pPr>
+        <w:pStyle w:val="FirstParagraph"/>
+      </w:pPr>
+      <w:r>
+        <w:t xml:space="preserve">Our generator is a deep neural network with the following basic structure:</w:t>
+      </w:r>
+    </w:p>
+    <w:p>
+      <w:pPr>
+        <w:pStyle w:val="CaptionedFigure"/>
+      </w:pPr>
+      <w:r>
+        <w:drawing>
+          <wp:inline>
+            <wp:extent cx="4673600" cy="24244300"/>
+            <wp:effectExtent b="0" l="0" r="0" t="0"/>
+            <wp:docPr descr="Figure 4: Generator Structure" title="" id="1" name="Picture"/>
+            <a:graphic>
+              <a:graphicData uri="http://schemas.openxmlformats.org/drawingml/2006/picture">
+                <pic:pic>
+                  <pic:nvPicPr>
+                    <pic:cNvPr descr="figure/gen_model.png" id="0" name="Picture"/>
+                    <pic:cNvPicPr>
+                      <a:picLocks noChangeArrowheads="1" noChangeAspect="1"/>
+                    </pic:cNvPicPr>
+                  </pic:nvPicPr>
+                  <pic:blipFill>
+                    <a:blip r:embed="rId36"/>
+                    <a:stretch>
+                      <a:fillRect/>
+                    </a:stretch>
+                  </pic:blipFill>
+                  <pic:spPr bwMode="auto">
+                    <a:xfrm>
+                      <a:off x="0" y="0"/>
+                      <a:ext cx="4673600" cy="24244300"/>
+                    </a:xfrm>
+                    <a:prstGeom prst="rect">
+                      <a:avLst/>
+                    </a:prstGeom>
+                    <a:noFill/>
+                    <a:ln w="9525">
+                      <a:noFill/>
+                      <a:headEnd/>
+                      <a:tailEnd/>
+                    </a:ln>
+                  </pic:spPr>
+                </pic:pic>
+              </a:graphicData>
+            </a:graphic>
+          </wp:inline>
+        </w:drawing>
+      </w:r>
+    </w:p>
+    <w:p>
+      <w:pPr>
+        <w:pStyle w:val="ImageCaption"/>
+      </w:pPr>
+      <w:r>
+        <w:t xml:space="preserve">Figure 4: Generator Structure</w:t>
       </w:r>
     </w:p>
     <w:p>
@@ -948,11 +1181,11 @@
       <w:pPr>
         <w:pStyle w:val="Heading3"/>
       </w:pPr>
-      <w:bookmarkStart w:id="33" w:name="discriminator"/>
+      <w:bookmarkStart w:id="37" w:name="discriminator"/>
       <w:r>
         <w:t xml:space="preserve">Discriminator</w:t>
       </w:r>
-      <w:bookmarkEnd w:id="33"/>
+      <w:bookmarkEnd w:id="37"/>
     </w:p>
     <w:p>
       <w:pPr>
@@ -964,13 +1197,57 @@
     </w:p>
     <w:p>
       <w:pPr>
-        <w:pStyle w:val="BodyText"/>
-      </w:pPr>
-      <w:r>
-        <w:rPr>
-          <w:b/>
-        </w:rPr>
-        <w:t xml:space="preserve">Insert discriminator model image here</w:t>
+        <w:pStyle w:val="CaptionedFigure"/>
+      </w:pPr>
+      <w:r>
+        <w:drawing>
+          <wp:inline>
+            <wp:extent cx="2247900" cy="9410700"/>
+            <wp:effectExtent b="0" l="0" r="0" t="0"/>
+            <wp:docPr descr="Figure 5: Discriminator Structure" title="" id="1" name="Picture"/>
+            <a:graphic>
+              <a:graphicData uri="http://schemas.openxmlformats.org/drawingml/2006/picture">
+                <pic:pic>
+                  <pic:nvPicPr>
+                    <pic:cNvPr descr="figure/dis_model.png" id="0" name="Picture"/>
+                    <pic:cNvPicPr>
+                      <a:picLocks noChangeArrowheads="1" noChangeAspect="1"/>
+                    </pic:cNvPicPr>
+                  </pic:nvPicPr>
+                  <pic:blipFill>
+                    <a:blip r:embed="rId38"/>
+                    <a:stretch>
+                      <a:fillRect/>
+                    </a:stretch>
+                  </pic:blipFill>
+                  <pic:spPr bwMode="auto">
+                    <a:xfrm>
+                      <a:off x="0" y="0"/>
+                      <a:ext cx="2247900" cy="9410700"/>
+                    </a:xfrm>
+                    <a:prstGeom prst="rect">
+                      <a:avLst/>
+                    </a:prstGeom>
+                    <a:noFill/>
+                    <a:ln w="9525">
+                      <a:noFill/>
+                      <a:headEnd/>
+                      <a:tailEnd/>
+                    </a:ln>
+                  </pic:spPr>
+                </pic:pic>
+              </a:graphicData>
+            </a:graphic>
+          </wp:inline>
+        </w:drawing>
+      </w:r>
+    </w:p>
+    <w:p>
+      <w:pPr>
+        <w:pStyle w:val="ImageCaption"/>
+      </w:pPr>
+      <w:r>
+        <w:t xml:space="preserve">Figure 5: Discriminator Structure</w:t>
       </w:r>
     </w:p>
     <w:p>
@@ -985,11 +1262,11 @@
       <w:pPr>
         <w:pStyle w:val="Heading3"/>
       </w:pPr>
-      <w:bookmarkStart w:id="34" w:name="adversarial-model"/>
+      <w:bookmarkStart w:id="39" w:name="adversarial-model"/>
       <w:r>
         <w:t xml:space="preserve">Adversarial Model</w:t>
       </w:r>
-      <w:bookmarkEnd w:id="34"/>
+      <w:bookmarkEnd w:id="39"/>
     </w:p>
     <w:p>
       <w:pPr>
@@ -1001,13 +1278,57 @@
     </w:p>
     <w:p>
       <w:pPr>
-        <w:pStyle w:val="BodyText"/>
-      </w:pPr>
-      <w:r>
-        <w:rPr>
-          <w:b/>
-        </w:rPr>
-        <w:t xml:space="preserve">Insert GAN model image here</w:t>
+        <w:pStyle w:val="CaptionedFigure"/>
+      </w:pPr>
+      <w:r>
+        <w:drawing>
+          <wp:inline>
+            <wp:extent cx="2730500" cy="3238500"/>
+            <wp:effectExtent b="0" l="0" r="0" t="0"/>
+            <wp:docPr descr="Figure 6: Adversarial Model Structure" title="" id="1" name="Picture"/>
+            <a:graphic>
+              <a:graphicData uri="http://schemas.openxmlformats.org/drawingml/2006/picture">
+                <pic:pic>
+                  <pic:nvPicPr>
+                    <pic:cNvPr descr="figure/gan_model.png" id="0" name="Picture"/>
+                    <pic:cNvPicPr>
+                      <a:picLocks noChangeArrowheads="1" noChangeAspect="1"/>
+                    </pic:cNvPicPr>
+                  </pic:nvPicPr>
+                  <pic:blipFill>
+                    <a:blip r:embed="rId40"/>
+                    <a:stretch>
+                      <a:fillRect/>
+                    </a:stretch>
+                  </pic:blipFill>
+                  <pic:spPr bwMode="auto">
+                    <a:xfrm>
+                      <a:off x="0" y="0"/>
+                      <a:ext cx="2730500" cy="3238500"/>
+                    </a:xfrm>
+                    <a:prstGeom prst="rect">
+                      <a:avLst/>
+                    </a:prstGeom>
+                    <a:noFill/>
+                    <a:ln w="9525">
+                      <a:noFill/>
+                      <a:headEnd/>
+                      <a:tailEnd/>
+                    </a:ln>
+                  </pic:spPr>
+                </pic:pic>
+              </a:graphicData>
+            </a:graphic>
+          </wp:inline>
+        </w:drawing>
+      </w:r>
+    </w:p>
+    <w:p>
+      <w:pPr>
+        <w:pStyle w:val="ImageCaption"/>
+      </w:pPr>
+      <w:r>
+        <w:t xml:space="preserve">Figure 6: Adversarial Model Structure</w:t>
       </w:r>
     </w:p>
     <w:p>
@@ -1022,11 +1343,11 @@
       <w:pPr>
         <w:pStyle w:val="Heading3"/>
       </w:pPr>
-      <w:bookmarkStart w:id="35" w:name="training-gan-models"/>
+      <w:bookmarkStart w:id="41" w:name="training-gan-models"/>
       <w:r>
         <w:t xml:space="preserve">Training GAN models</w:t>
       </w:r>
-      <w:bookmarkEnd w:id="35"/>
+      <w:bookmarkEnd w:id="41"/>
     </w:p>
     <w:p>
       <w:pPr>
@@ -1104,13 +1425,10 @@
         <w:t xml:space="preserve">GAN models are notoriously fickle and require special care to train properly</w:t>
       </w:r>
       <w:r>
-        <w:t xml:space="preserve"> </w:t>
-      </w:r>
-      <w:r>
         <w:rPr>
-          <w:b/>
+          <w:rStyle w:val="FootnoteReference"/>
         </w:rPr>
-        <w:t xml:space="preserve">add footnote</w:t>
+        <w:footnoteReference w:id="42"/>
       </w:r>
       <w:r>
         <w:t xml:space="preserve">. In our training script, we have set up a mechanism to collect the errors from the discriminator and the generator in order to keep track of training progress and detect any learning issues which happen frequently, and most of our work to date has been to find ways to address these issues. We will address our learning points in the Findings section.</w:t>
@@ -1120,11 +1438,11 @@
       <w:pPr>
         <w:pStyle w:val="Heading1"/>
       </w:pPr>
-      <w:bookmarkStart w:id="36" w:name="findings"/>
+      <w:bookmarkStart w:id="43" w:name="findings"/>
       <w:r>
         <w:t xml:space="preserve">Findings</w:t>
       </w:r>
-      <w:bookmarkEnd w:id="36"/>
+      <w:bookmarkEnd w:id="43"/>
     </w:p>
     <w:p>
       <w:pPr>
@@ -1138,11 +1456,11 @@
       <w:pPr>
         <w:pStyle w:val="Heading2"/>
       </w:pPr>
-      <w:bookmarkStart w:id="37" w:name="findings-gan_training"/>
+      <w:bookmarkStart w:id="44" w:name="findings-gan_training"/>
       <w:r>
         <w:t xml:space="preserve">GAN Training</w:t>
       </w:r>
-      <w:bookmarkEnd w:id="37"/>
+      <w:bookmarkEnd w:id="44"/>
     </w:p>
     <w:p>
       <w:pPr>
@@ -1188,11 +1506,11 @@
       <w:pPr>
         <w:pStyle w:val="Heading3"/>
       </w:pPr>
-      <w:bookmarkStart w:id="38" w:name="loss-balancing"/>
+      <w:bookmarkStart w:id="45" w:name="loss-balancing"/>
       <w:r>
         <w:t xml:space="preserve">Loss Balancing</w:t>
       </w:r>
-      <w:bookmarkEnd w:id="38"/>
+      <w:bookmarkEnd w:id="45"/>
     </w:p>
     <w:p>
       <w:pPr>
@@ -1255,7 +1573,7 @@
           <wp:inline>
             <wp:extent cx="5334000" cy="3556000"/>
             <wp:effectExtent b="0" l="0" r="0" t="0"/>
-            <wp:docPr descr="Figure 2: Training Loss Graph" title="" id="1" name="Picture"/>
+            <wp:docPr descr="Figure 7: Training Loss Graph" title="" id="1" name="Picture"/>
             <a:graphic>
               <a:graphicData uri="http://schemas.openxmlformats.org/drawingml/2006/picture">
                 <pic:pic>
@@ -1266,7 +1584,7 @@
                     </pic:cNvPicPr>
                   </pic:nvPicPr>
                   <pic:blipFill>
-                    <a:blip r:embed="rId39"/>
+                    <a:blip r:embed="rId46"/>
                     <a:stretch>
                       <a:fillRect/>
                     </a:stretch>
@@ -1298,7 +1616,7 @@
         <w:pStyle w:val="ImageCaption"/>
       </w:pPr>
       <w:r>
-        <w:t xml:space="preserve">Figure 2: Training Loss Graph</w:t>
+        <w:t xml:space="preserve">Figure 7: Training Loss Graph</w:t>
       </w:r>
     </w:p>
     <w:p>
@@ -1319,7 +1637,7 @@
       <w:r>
         <w:t xml:space="preserve"> </w:t>
       </w:r>
-      <w:hyperlink r:id="rId40">
+      <w:hyperlink r:id="rId47">
         <w:r>
           <w:rPr>
             <w:rStyle w:val="Hyperlink"/>
@@ -1345,7 +1663,7 @@
         <w:rPr>
           <w:rStyle w:val="FootnoteReference"/>
         </w:rPr>
-        <w:footnoteReference w:id="41"/>
+        <w:footnoteReference w:id="48"/>
       </w:r>
       <w:r>
         <w:t xml:space="preserve">.</w:t>
@@ -1363,11 +1681,11 @@
       <w:pPr>
         <w:pStyle w:val="Heading3"/>
       </w:pPr>
-      <w:bookmarkStart w:id="42" w:name="mode-collapse"/>
+      <w:bookmarkStart w:id="49" w:name="mode-collapse"/>
       <w:r>
         <w:t xml:space="preserve">Mode Collapse</w:t>
       </w:r>
-      <w:bookmarkEnd w:id="42"/>
+      <w:bookmarkEnd w:id="49"/>
     </w:p>
     <w:p>
       <w:pPr>
@@ -1380,25 +1698,10 @@
         <w:rPr>
           <w:rStyle w:val="FootnoteReference"/>
         </w:rPr>
-        <w:footnoteReference w:id="43"/>
-      </w:r>
-      <w:r>
-        <w:t xml:space="preserve">.</w:t>
-      </w:r>
-      <w:r>
-        <w:t xml:space="preserve"> </w:t>
-      </w:r>
-      <w:r>
-        <w:rPr>
-          <w:b/>
-        </w:rPr>
-        <w:t xml:space="preserve">maybe figure out correct format for citations</w:t>
-      </w:r>
-      <w:r>
-        <w:t xml:space="preserve"> </w:t>
-      </w:r>
-      <w:r>
-        <w:t xml:space="preserve">It happens when the generator finds one single pattern that is able to fool the discriminator and then mapping the random noise input to that pattern, so that all outputs from the generator are very similar.</w:t>
+        <w:footnoteReference w:id="50"/>
+      </w:r>
+      <w:r>
+        <w:t xml:space="preserve">. It happens when the generator finds one single pattern that is able to fool the discriminator and then mapping the random noise input to that pattern, so that all outputs from the generator are very similar.</w:t>
       </w:r>
     </w:p>
     <w:p>
@@ -1408,7 +1711,7 @@
       <w:r>
         <w:t xml:space="preserve">An example of mode collapse is found in one of our training sessions. Judging from the samples, the model seems to learn relatively well during the first few hundred epochs, but starting from epoch 900, the generator will only generate the same sample over and over again. Use this [link] (</w:t>
       </w:r>
-      <w:hyperlink r:id="rId44">
+      <w:hyperlink r:id="rId51">
         <w:r>
           <w:rPr>
             <w:rStyle w:val="Hyperlink"/>
@@ -1437,7 +1740,7 @@
           <wp:inline>
             <wp:extent cx="5334000" cy="3556000"/>
             <wp:effectExtent b="0" l="0" r="0" t="0"/>
-            <wp:docPr descr="Figure 3: Training Loss Graph" title="" id="1" name="Picture"/>
+            <wp:docPr descr="Figure 8: Mode Collapse Loss Graph" title="" id="1" name="Picture"/>
             <a:graphic>
               <a:graphicData uri="http://schemas.openxmlformats.org/drawingml/2006/picture">
                 <pic:pic>
@@ -1448,7 +1751,7 @@
                     </pic:cNvPicPr>
                   </pic:nvPicPr>
                   <pic:blipFill>
-                    <a:blip r:embed="rId45"/>
+                    <a:blip r:embed="rId52"/>
                     <a:stretch>
                       <a:fillRect/>
                     </a:stretch>
@@ -1480,7 +1783,7 @@
         <w:pStyle w:val="ImageCaption"/>
       </w:pPr>
       <w:r>
-        <w:t xml:space="preserve">Figure 3: Training Loss Graph</w:t>
+        <w:t xml:space="preserve">Figure 8: Mode Collapse Loss Graph</w:t>
       </w:r>
     </w:p>
     <w:p>
@@ -1495,21 +1798,21 @@
       <w:pPr>
         <w:pStyle w:val="Heading3"/>
       </w:pPr>
-      <w:bookmarkStart w:id="46" w:name="ideas-for-improvements-on-model-structure-and-training"/>
+      <w:bookmarkStart w:id="53" w:name="ideas-for-improvements-on-model-structure-and-training"/>
       <w:r>
         <w:t xml:space="preserve">Ideas for Improvements on Model Structure and Training</w:t>
       </w:r>
-      <w:bookmarkEnd w:id="46"/>
+      <w:bookmarkEnd w:id="53"/>
     </w:p>
     <w:p>
       <w:pPr>
         <w:pStyle w:val="Heading4"/>
       </w:pPr>
-      <w:bookmarkStart w:id="47" w:name="model-structure-changes-to-separate-pitch-loss-and-duration-loss"/>
+      <w:bookmarkStart w:id="54" w:name="model-structure-changes-to-separate-pitch-loss-and-duration-loss"/>
       <w:r>
         <w:t xml:space="preserve">1. Model Structure Changes to Separate Pitch Loss and Duration Loss</w:t>
       </w:r>
-      <w:bookmarkEnd w:id="47"/>
+      <w:bookmarkEnd w:id="54"/>
     </w:p>
     <w:p>
       <w:pPr>
@@ -1531,11 +1834,11 @@
       <w:pPr>
         <w:pStyle w:val="Heading4"/>
       </w:pPr>
-      <w:bookmarkStart w:id="48" w:name="change-to-a-different-loss-metric"/>
+      <w:bookmarkStart w:id="55" w:name="change-to-a-different-loss-metric"/>
       <w:r>
         <w:t xml:space="preserve">2. Change to a Different Loss Metric</w:t>
       </w:r>
-      <w:bookmarkEnd w:id="48"/>
+      <w:bookmarkEnd w:id="55"/>
     </w:p>
     <w:p>
       <w:pPr>
@@ -1548,7 +1851,7 @@
         <w:rPr>
           <w:rStyle w:val="FootnoteReference"/>
         </w:rPr>
-        <w:footnoteReference w:id="49"/>
+        <w:footnoteReference w:id="56"/>
       </w:r>
       <w:r>
         <w:t xml:space="preserve">. We have yet found time to implement this in our model, so we will leave it as a potential next step.</w:t>
@@ -1558,11 +1861,11 @@
       <w:pPr>
         <w:pStyle w:val="Heading4"/>
       </w:pPr>
-      <w:bookmarkStart w:id="50" w:name="automated-monitoring-of-losses-during-training"/>
+      <w:bookmarkStart w:id="57" w:name="automated-monitoring-of-losses-during-training"/>
       <w:r>
         <w:t xml:space="preserve">3. Automated Monitoring of Losses During Training</w:t>
       </w:r>
-      <w:bookmarkEnd w:id="50"/>
+      <w:bookmarkEnd w:id="57"/>
     </w:p>
     <w:p>
       <w:pPr>
@@ -1654,11 +1957,11 @@
       <w:pPr>
         <w:pStyle w:val="Heading4"/>
       </w:pPr>
-      <w:bookmarkStart w:id="51" w:name="automated-model-structure-changes-during-training"/>
+      <w:bookmarkStart w:id="58" w:name="automated-model-structure-changes-during-training"/>
       <w:r>
         <w:t xml:space="preserve">4. Automated Model Structure Changes During Training</w:t>
       </w:r>
-      <w:bookmarkEnd w:id="51"/>
+      <w:bookmarkEnd w:id="58"/>
     </w:p>
     <w:p>
       <w:pPr>
@@ -1757,11 +2060,11 @@
       <w:pPr>
         <w:pStyle w:val="Heading2"/>
       </w:pPr>
-      <w:bookmarkStart w:id="52" w:name="findings-assess_model"/>
-      <w:r>
-        <w:t xml:space="preserve">Assessment of Model Output</w:t>
-      </w:r>
-      <w:bookmarkEnd w:id="52"/>
+      <w:bookmarkStart w:id="59" w:name="findings-assess_model"/>
+      <w:r>
+        <w:t xml:space="preserve">Musical Assessment of Model Output</w:t>
+      </w:r>
+      <w:bookmarkEnd w:id="59"/>
     </w:p>
     <w:p>
       <w:pPr>
@@ -1781,7 +2084,7 @@
       <w:r>
         <w:t xml:space="preserve"> </w:t>
       </w:r>
-      <w:hyperlink r:id="rId53">
+      <w:hyperlink r:id="rId60">
         <w:r>
           <w:rPr>
             <w:rStyle w:val="Hyperlink"/>
@@ -1798,7 +2101,7 @@
         <w:pStyle w:val="TableCaption"/>
       </w:pPr>
       <w:r>
-        <w:t xml:space="preserve">Generated Midi Sample 1</w:t>
+        <w:t xml:space="preserve">Generated Midi Sample</w:t>
       </w:r>
     </w:p>
     <w:tbl>
@@ -1806,7 +2109,7 @@
         <w:tblStyle w:val="Table"/>
         <w:tblW w:type="pct" w:w="0.0"/>
         <w:tblLook w:firstRow="1"/>
-        <w:tblCaption w:val="Generated Midi Sample 1"/>
+        <w:tblCaption w:val="Generated Midi Sample"/>
       </w:tblPr>
       <w:tblGrid/>
       <w:tr>
@@ -2519,24 +2822,42 @@
         <w:t xml:space="preserve"> </w:t>
       </w:r>
       <w:r>
-        <w:t xml:space="preserve">it sounds. This is because it has a structure that adheres to classical western music theory.</w:t>
-      </w:r>
-    </w:p>
-    <w:p>
-      <w:pPr>
-        <w:pStyle w:val="BodyText"/>
-      </w:pPr>
-      <w:r>
-        <w:t xml:space="preserve">The sample begins with an ambiguous chord (A3, G4, C5) which is a transposed version of an A dominant chord with the fifth missing</w:t>
+        <w:t xml:space="preserve">it sounds. This is because it has a structure that adheres to classical western music theory, as well as pattern repetition, things that are essential to human enjoyment of music</w:t>
+      </w:r>
+      <w:r>
+        <w:t xml:space="preserve"> </w:t>
+      </w:r>
+      <w:r>
+        <w:t xml:space="preserve">(</w:t>
+      </w:r>
+      <w:r>
+        <w:rPr>
+          <w:b/>
+        </w:rPr>
+        <w:t xml:space="preserve">???</w:t>
+      </w:r>
+      <w:r>
+        <w:t xml:space="preserve">)</w:t>
+      </w:r>
+      <w:r>
+        <w:t xml:space="preserve">.</w:t>
+      </w:r>
+    </w:p>
+    <w:p>
+      <w:pPr>
+        <w:pStyle w:val="BodyText"/>
+      </w:pPr>
+      <w:r>
+        <w:t xml:space="preserve">The sample begins with an ambiguous chord (A3, G4, C5) which is a transposed version of an A minor 7 chord with the fifth missing</w:t>
       </w:r>
       <w:r>
         <w:rPr>
           <w:rStyle w:val="FootnoteReference"/>
         </w:rPr>
-        <w:footnoteReference w:id="54"/>
-      </w:r>
-      <w:r>
-        <w:t xml:space="preserve">, but this chord is abruptly transitioned to the (F#3, A3, G4) chord, a very dissonant chord that, although jarring, start to pull the song in the direction of a G major/E minor key because of the introduction of the F# note that is characteristic of the G major/E minor, so overall the beginning sequence establishes the key structure of this sample. The F#3 note also has a strong tendency to go up a half-step and resolve to G3, which we will learn that it does right after.</w:t>
+        <w:footnoteReference w:id="61"/>
+      </w:r>
+      <w:r>
+        <w:t xml:space="preserve">, but this chord is abruptly transitioned to the (F#3, A3, G4) chord, a very dissonant chord that, although jarring, start to pull the song in the direction of the E minor key because of the introduction of the F# note that is characteristic of the G major/E minor, so overall the beginning sequence establishes the key structure of this sample. The F#3 note also has a strong tendency to go up a half-step and resolve to G3, which we will learn that it does right after.</w:t>
       </w:r>
     </w:p>
     <w:p>
@@ -2550,7 +2871,7 @@
         <w:rPr>
           <w:rStyle w:val="FootnoteReference"/>
         </w:rPr>
-        <w:footnoteReference w:id="55"/>
+        <w:footnoteReference w:id="62"/>
       </w:r>
       <w:r>
         <w:t xml:space="preserve">. There are several remarkable things happening here: first, the generator chooses a melody line that spans a wide range of octaves, giving it a sound that is very characteristic of piano music; second, the melody smartly includes the note G3, which serves the dual purpose of resolving the jarring F#3 note from the beginning sequence and anticipating the next chord (E minor).</w:t>
@@ -2567,7 +2888,7 @@
         <w:rPr>
           <w:rStyle w:val="FootnoteReference"/>
         </w:rPr>
-        <w:footnoteReference w:id="57"/>
+        <w:footnoteReference w:id="63"/>
       </w:r>
       <w:r>
         <w:t xml:space="preserve">. Finally, an E4 is played after C4 to anchor the chord with a major third and removing ambiguities to what the implied chord is. This is followed by an A3 note which is again a smooth transition because it transitions to a new chord (A minor) by only adding one note (A3) while keeping the other notes (C4, E4) the same.</w:t>
@@ -2693,11 +3014,11 @@
       <w:pPr>
         <w:pStyle w:val="Heading1"/>
       </w:pPr>
-      <w:bookmarkStart w:id="59" w:name="conclusion"/>
+      <w:bookmarkStart w:id="64" w:name="conclusion"/>
       <w:r>
         <w:t xml:space="preserve">Conclusion</w:t>
       </w:r>
-      <w:bookmarkEnd w:id="59"/>
+      <w:bookmarkEnd w:id="64"/>
     </w:p>
     <w:p>
       <w:pPr>
@@ -2719,11 +3040,11 @@
       <w:pPr>
         <w:pStyle w:val="Heading1"/>
       </w:pPr>
-      <w:bookmarkStart w:id="60" w:name="next-steps"/>
+      <w:bookmarkStart w:id="65" w:name="next-steps"/>
       <w:r>
         <w:t xml:space="preserve">Next Steps</w:t>
       </w:r>
-      <w:bookmarkEnd w:id="60"/>
+      <w:bookmarkEnd w:id="65"/>
     </w:p>
     <w:p>
       <w:pPr>
@@ -2785,43 +3106,28 @@
       <w:pPr>
         <w:pStyle w:val="Heading1"/>
       </w:pPr>
-      <w:bookmarkStart w:id="61" w:name="appendix-appendix"/>
+      <w:bookmarkStart w:id="66" w:name="appendix-appendix"/>
       <w:r>
         <w:t xml:space="preserve">(APPENDIX) Appendix</w:t>
       </w:r>
-      <w:bookmarkEnd w:id="61"/>
+      <w:bookmarkEnd w:id="66"/>
     </w:p>
     <w:p>
       <w:pPr>
         <w:pStyle w:val="Heading1"/>
       </w:pPr>
-      <w:bookmarkStart w:id="62" w:name="the-first-appendix"/>
-      <w:r>
-        <w:t xml:space="preserve">The First Appendix</w:t>
-      </w:r>
-      <w:bookmarkEnd w:id="62"/>
+      <w:bookmarkStart w:id="67" w:name="additional-experimentations-in-model-structure"/>
+      <w:r>
+        <w:t xml:space="preserve">Additional Experimentations in Model Structure</w:t>
+      </w:r>
+      <w:bookmarkEnd w:id="67"/>
     </w:p>
     <w:p>
       <w:pPr>
         <w:pStyle w:val="FirstParagraph"/>
       </w:pPr>
       <w:r>
-        <w:t xml:space="preserve">This first appendix includes all of the R chunks of code that were hidden throughout the document (using the</w:t>
-      </w:r>
-      <w:r>
-        <w:t xml:space="preserve"> </w:t>
-      </w:r>
-      <w:r>
-        <w:rPr>
-          <w:rStyle w:val="VerbatimChar"/>
-        </w:rPr>
-        <w:t xml:space="preserve">include = FALSE</w:t>
-      </w:r>
-      <w:r>
-        <w:t xml:space="preserve"> </w:t>
-      </w:r>
-      <w:r>
-        <w:t xml:space="preserve">chunk tag) to help with readibility and/or setup.</w:t>
+        <w:t xml:space="preserve">We have performed additional experiments on our baseline model, which is shown in the Methodolody section. All changes in model structure are relative to the baseline model.</w:t>
       </w:r>
     </w:p>
     <w:p>
@@ -2832,16 +3138,78 @@
         <w:rPr>
           <w:b/>
         </w:rPr>
-        <w:t xml:space="preserve">In section</w:t>
-      </w:r>
-      <w:r>
-        <w:t xml:space="preserve"> </w:t>
-      </w:r>
-      <w:r>
-        <w:t xml:space="preserve">??</w:t>
-      </w:r>
-      <w:r>
-        <w:t xml:space="preserve">:</w:t>
+        <w:t xml:space="preserve">Increase Nodes per Layer in Generator from 256 to 512</w:t>
+      </w:r>
+    </w:p>
+    <w:p>
+      <w:pPr>
+        <w:pStyle w:val="BodyText"/>
+      </w:pPr>
+      <w:r>
+        <w:t xml:space="preserve">For this run, we kept the basic model structure in place, with the only change being increasing the number of nodes in each layer in the generator to 512, from 256. Additional nodes should help the model break down the problem deeper and gain extra levels of abstraction of the music generation process.</w:t>
+      </w:r>
+    </w:p>
+    <w:p>
+      <w:pPr>
+        <w:pStyle w:val="CaptionedFigure"/>
+      </w:pPr>
+      <w:r>
+        <w:drawing>
+          <wp:inline>
+            <wp:extent cx="5334000" cy="4000499"/>
+            <wp:effectExtent b="0" l="0" r="0" t="0"/>
+            <wp:docPr descr="Figure 9: Loss Graph, 512 Nodes" title="" id="1" name="Picture"/>
+            <a:graphic>
+              <a:graphicData uri="http://schemas.openxmlformats.org/drawingml/2006/picture">
+                <pic:pic>
+                  <pic:nvPicPr>
+                    <pic:cNvPr descr="figure/ap_512.png" id="0" name="Picture"/>
+                    <pic:cNvPicPr>
+                      <a:picLocks noChangeArrowheads="1" noChangeAspect="1"/>
+                    </pic:cNvPicPr>
+                  </pic:nvPicPr>
+                  <pic:blipFill>
+                    <a:blip r:embed="rId68"/>
+                    <a:stretch>
+                      <a:fillRect/>
+                    </a:stretch>
+                  </pic:blipFill>
+                  <pic:spPr bwMode="auto">
+                    <a:xfrm>
+                      <a:off x="0" y="0"/>
+                      <a:ext cx="5334000" cy="4000499"/>
+                    </a:xfrm>
+                    <a:prstGeom prst="rect">
+                      <a:avLst/>
+                    </a:prstGeom>
+                    <a:noFill/>
+                    <a:ln w="9525">
+                      <a:noFill/>
+                      <a:headEnd/>
+                      <a:tailEnd/>
+                    </a:ln>
+                  </pic:spPr>
+                </pic:pic>
+              </a:graphicData>
+            </a:graphic>
+          </wp:inline>
+        </w:drawing>
+      </w:r>
+    </w:p>
+    <w:p>
+      <w:pPr>
+        <w:pStyle w:val="ImageCaption"/>
+      </w:pPr>
+      <w:r>
+        <w:t xml:space="preserve">Figure 9: Loss Graph, 512 Nodes</w:t>
+      </w:r>
+    </w:p>
+    <w:p>
+      <w:pPr>
+        <w:pStyle w:val="BodyText"/>
+      </w:pPr>
+      <w:r>
+        <w:t xml:space="preserve">We see that during this run the stable learning stage ended just around 650 epochs, an improvement on the baseline run whose stable stage lasted until around 500 epochs. This could be a promising direction to improve the model, but addtional experimentation is needed to confirm this.</w:t>
       </w:r>
     </w:p>
     <w:p>
@@ -2852,297 +3220,313 @@
         <w:rPr>
           <w:b/>
         </w:rPr>
-        <w:t xml:space="preserve">In section</w:t>
-      </w:r>
+        <w:t xml:space="preserve">Adding a Dense Layer to Generator</w:t>
+      </w:r>
+    </w:p>
+    <w:p>
+      <w:pPr>
+        <w:pStyle w:val="BodyText"/>
+      </w:pPr>
+      <w:r>
+        <w:t xml:space="preserve">For this run, we kept the basic model structure in place, with the only change being adding an additional Dense layer (along with its corresponding dropoff and batch normalization layers) to the generator. Additional layers should work similarly to adding nodes to existing dense layers and help model to learn higher levels of abstractions.</w:t>
+      </w:r>
+    </w:p>
+    <w:p>
+      <w:pPr>
+        <w:pStyle w:val="CaptionedFigure"/>
+      </w:pPr>
+      <w:r>
+        <w:drawing>
+          <wp:inline>
+            <wp:extent cx="5334000" cy="4000499"/>
+            <wp:effectExtent b="0" l="0" r="0" t="0"/>
+            <wp:docPr descr="Figure 10: Loss Graph, Extra Dense Layer" title="" id="1" name="Picture"/>
+            <a:graphic>
+              <a:graphicData uri="http://schemas.openxmlformats.org/drawingml/2006/picture">
+                <pic:pic>
+                  <pic:nvPicPr>
+                    <pic:cNvPr descr="figure/ap_1pluslayer.png" id="0" name="Picture"/>
+                    <pic:cNvPicPr>
+                      <a:picLocks noChangeArrowheads="1" noChangeAspect="1"/>
+                    </pic:cNvPicPr>
+                  </pic:nvPicPr>
+                  <pic:blipFill>
+                    <a:blip r:embed="rId69"/>
+                    <a:stretch>
+                      <a:fillRect/>
+                    </a:stretch>
+                  </pic:blipFill>
+                  <pic:spPr bwMode="auto">
+                    <a:xfrm>
+                      <a:off x="0" y="0"/>
+                      <a:ext cx="5334000" cy="4000499"/>
+                    </a:xfrm>
+                    <a:prstGeom prst="rect">
+                      <a:avLst/>
+                    </a:prstGeom>
+                    <a:noFill/>
+                    <a:ln w="9525">
+                      <a:noFill/>
+                      <a:headEnd/>
+                      <a:tailEnd/>
+                    </a:ln>
+                  </pic:spPr>
+                </pic:pic>
+              </a:graphicData>
+            </a:graphic>
+          </wp:inline>
+        </w:drawing>
+      </w:r>
+    </w:p>
+    <w:p>
+      <w:pPr>
+        <w:pStyle w:val="ImageCaption"/>
+      </w:pPr>
+      <w:r>
+        <w:t xml:space="preserve">Figure 10: Loss Graph, Extra Dense Layer</w:t>
+      </w:r>
+    </w:p>
+    <w:p>
+      <w:pPr>
+        <w:pStyle w:val="BodyText"/>
+      </w:pPr>
+      <w:r>
+        <w:t xml:space="preserve">For this particular run, we see the stable stage ended just before 600 epochs, indicating that this could be a promising way to improve the model.</w:t>
+      </w:r>
+    </w:p>
+    <w:p>
+      <w:pPr>
+        <w:pStyle w:val="BodyText"/>
+      </w:pPr>
       <w:r>
         <w:rPr>
           <w:b/>
         </w:rPr>
-        <w:t xml:space="preserve"> </w:t>
-      </w:r>
+        <w:t xml:space="preserve">New Model Structure with Separate Generators for Pitch and Duration</w:t>
+      </w:r>
+    </w:p>
+    <w:p>
+      <w:pPr>
+        <w:pStyle w:val="BodyText"/>
+      </w:pPr>
+      <w:r>
+        <w:t xml:space="preserve">For this run, we made a separate generator each for pitch and duration (with their corresponding discriminators). The model structure remain unchanged from the baseline model. This means that, instead of the generator outputting the entire 20-note sample, two separate generator will output one 20-note pitch sample and one 20-note duration sample. The reason for this experimentation was the hypothesis that pitch and duration are different datatypes with different magnitudes for error, therefore separating the amount of error fed into them is a better choice.</w:t>
+      </w:r>
+    </w:p>
+    <w:p>
+      <w:pPr>
+        <w:pStyle w:val="CaptionedFigure"/>
+      </w:pPr>
+      <w:r>
+        <w:drawing>
+          <wp:inline>
+            <wp:extent cx="5334000" cy="3556000"/>
+            <wp:effectExtent b="0" l="0" r="0" t="0"/>
+            <wp:docPr descr="Figure 11: Loss Graph, Pitch Generator" title="" id="1" name="Picture"/>
+            <a:graphic>
+              <a:graphicData uri="http://schemas.openxmlformats.org/drawingml/2006/picture">
+                <pic:pic>
+                  <pic:nvPicPr>
+                    <pic:cNvPr descr="figure/ap_newmod_pitch.png" id="0" name="Picture"/>
+                    <pic:cNvPicPr>
+                      <a:picLocks noChangeArrowheads="1" noChangeAspect="1"/>
+                    </pic:cNvPicPr>
+                  </pic:nvPicPr>
+                  <pic:blipFill>
+                    <a:blip r:embed="rId70"/>
+                    <a:stretch>
+                      <a:fillRect/>
+                    </a:stretch>
+                  </pic:blipFill>
+                  <pic:spPr bwMode="auto">
+                    <a:xfrm>
+                      <a:off x="0" y="0"/>
+                      <a:ext cx="5334000" cy="3556000"/>
+                    </a:xfrm>
+                    <a:prstGeom prst="rect">
+                      <a:avLst/>
+                    </a:prstGeom>
+                    <a:noFill/>
+                    <a:ln w="9525">
+                      <a:noFill/>
+                      <a:headEnd/>
+                      <a:tailEnd/>
+                    </a:ln>
+                  </pic:spPr>
+                </pic:pic>
+              </a:graphicData>
+            </a:graphic>
+          </wp:inline>
+        </w:drawing>
+      </w:r>
+    </w:p>
+    <w:p>
+      <w:pPr>
+        <w:pStyle w:val="ImageCaption"/>
+      </w:pPr>
+      <w:r>
+        <w:t xml:space="preserve">Figure 11: Loss Graph, Pitch Generator</w:t>
+      </w:r>
+    </w:p>
+    <w:p>
+      <w:pPr>
+        <w:pStyle w:val="CaptionedFigure"/>
+      </w:pPr>
+      <w:r>
+        <w:drawing>
+          <wp:inline>
+            <wp:extent cx="5334000" cy="3556000"/>
+            <wp:effectExtent b="0" l="0" r="0" t="0"/>
+            <wp:docPr descr="Figure 12: Loss Graph, Duration Generator" title="" id="1" name="Picture"/>
+            <a:graphic>
+              <a:graphicData uri="http://schemas.openxmlformats.org/drawingml/2006/picture">
+                <pic:pic>
+                  <pic:nvPicPr>
+                    <pic:cNvPr descr="figure/ap_newmod_dur.png" id="0" name="Picture"/>
+                    <pic:cNvPicPr>
+                      <a:picLocks noChangeArrowheads="1" noChangeAspect="1"/>
+                    </pic:cNvPicPr>
+                  </pic:nvPicPr>
+                  <pic:blipFill>
+                    <a:blip r:embed="rId71"/>
+                    <a:stretch>
+                      <a:fillRect/>
+                    </a:stretch>
+                  </pic:blipFill>
+                  <pic:spPr bwMode="auto">
+                    <a:xfrm>
+                      <a:off x="0" y="0"/>
+                      <a:ext cx="5334000" cy="3556000"/>
+                    </a:xfrm>
+                    <a:prstGeom prst="rect">
+                      <a:avLst/>
+                    </a:prstGeom>
+                    <a:noFill/>
+                    <a:ln w="9525">
+                      <a:noFill/>
+                      <a:headEnd/>
+                      <a:tailEnd/>
+                    </a:ln>
+                  </pic:spPr>
+                </pic:pic>
+              </a:graphicData>
+            </a:graphic>
+          </wp:inline>
+        </w:drawing>
+      </w:r>
+    </w:p>
+    <w:p>
+      <w:pPr>
+        <w:pStyle w:val="ImageCaption"/>
+      </w:pPr>
+      <w:r>
+        <w:t xml:space="preserve">Figure 12: Loss Graph, Duration Generator</w:t>
+      </w:r>
+    </w:p>
+    <w:p>
+      <w:pPr>
+        <w:pStyle w:val="BodyText"/>
+      </w:pPr>
+      <w:r>
+        <w:t xml:space="preserve">However, under this setup the model completely failed to learn, as indicated by the loss graphs. This indicates that pitch and duration have intrinsic connections within themselves and cannot be generated as separate processes.</w:t>
+      </w:r>
+    </w:p>
+    <w:p>
+      <w:pPr>
+        <w:pStyle w:val="BodyText"/>
+      </w:pPr>
       <w:r>
         <w:rPr>
           <w:b/>
         </w:rPr>
-        <w:t xml:space="preserve">??</w:t>
-      </w:r>
-      <w:r>
-        <w:rPr>
-          <w:b/>
-        </w:rPr>
-        <w:t xml:space="preserve">:</w:t>
+        <w:t xml:space="preserve">Training Using 30-note Samples</w:t>
+      </w:r>
+    </w:p>
+    <w:p>
+      <w:pPr>
+        <w:pStyle w:val="BodyText"/>
+      </w:pPr>
+      <w:r>
+        <w:t xml:space="preserve">For this run, we tried to use 30-note samples as training data. Subsequently, we changed the generator output from 20-note samples to 30-note samples to match the training data.</w:t>
+      </w:r>
+    </w:p>
+    <w:p>
+      <w:pPr>
+        <w:pStyle w:val="CaptionedFigure"/>
+      </w:pPr>
+      <w:r>
+        <w:drawing>
+          <wp:inline>
+            <wp:extent cx="5334000" cy="4000499"/>
+            <wp:effectExtent b="0" l="0" r="0" t="0"/>
+            <wp:docPr descr="Figure 13: Loss Graph, 30 Note Training Samples" title="" id="1" name="Picture"/>
+            <a:graphic>
+              <a:graphicData uri="http://schemas.openxmlformats.org/drawingml/2006/picture">
+                <pic:pic>
+                  <pic:nvPicPr>
+                    <pic:cNvPr descr="figure/ap_30notes.png" id="0" name="Picture"/>
+                    <pic:cNvPicPr>
+                      <a:picLocks noChangeArrowheads="1" noChangeAspect="1"/>
+                    </pic:cNvPicPr>
+                  </pic:nvPicPr>
+                  <pic:blipFill>
+                    <a:blip r:embed="rId72"/>
+                    <a:stretch>
+                      <a:fillRect/>
+                    </a:stretch>
+                  </pic:blipFill>
+                  <pic:spPr bwMode="auto">
+                    <a:xfrm>
+                      <a:off x="0" y="0"/>
+                      <a:ext cx="5334000" cy="4000499"/>
+                    </a:xfrm>
+                    <a:prstGeom prst="rect">
+                      <a:avLst/>
+                    </a:prstGeom>
+                    <a:noFill/>
+                    <a:ln w="9525">
+                      <a:noFill/>
+                      <a:headEnd/>
+                      <a:tailEnd/>
+                    </a:ln>
+                  </pic:spPr>
+                </pic:pic>
+              </a:graphicData>
+            </a:graphic>
+          </wp:inline>
+        </w:drawing>
+      </w:r>
+    </w:p>
+    <w:p>
+      <w:pPr>
+        <w:pStyle w:val="ImageCaption"/>
+      </w:pPr>
+      <w:r>
+        <w:t xml:space="preserve">Figure 13: Loss Graph, 30 Note Training Samples</w:t>
+      </w:r>
+    </w:p>
+    <w:p>
+      <w:pPr>
+        <w:pStyle w:val="BodyText"/>
+      </w:pPr>
+      <w:r>
+        <w:t xml:space="preserve">Despite achieving around 350 epochs of stable learning, the model failed to learn properly from the data and the output does not show musicality.</w:t>
       </w:r>
     </w:p>
     <w:p>
       <w:pPr>
         <w:pStyle w:val="Heading1"/>
       </w:pPr>
-      <w:bookmarkStart w:id="63" w:name="a-second-appendix-for-example"/>
-      <w:r>
-        <w:t xml:space="preserve">A Second Appendix, for example</w:t>
-      </w:r>
-      <w:bookmarkEnd w:id="63"/>
-    </w:p>
-    <w:p>
-      <w:pPr>
-        <w:pStyle w:val="Heading1"/>
-      </w:pPr>
-      <w:bookmarkStart w:id="64" w:name="references"/>
+      <w:bookmarkStart w:id="73" w:name="references"/>
       <w:r>
         <w:t xml:space="preserve">References</w:t>
       </w:r>
-      <w:bookmarkEnd w:id="64"/>
+      <w:bookmarkEnd w:id="73"/>
     </w:p>
     <w:p>
       <w:pPr>
         <w:pStyle w:val="FirstParagraph"/>
       </w:pPr>
-    </w:p>
-    <w:p>
-      <w:pPr>
-        <w:pStyle w:val="BodyText"/>
-      </w:pPr>
-      <w:r>
-        <w:t xml:space="preserve">There are a variety of tools available for creating a bibliography database (stored with the .bib extension). In addition to BibTeX suggested below, you may want to consider using the free and easy-to-use tool called</w:t>
-      </w:r>
-      <w:r>
-        <w:t xml:space="preserve"> </w:t>
-      </w:r>
-      <w:hyperlink r:id="rId65">
-        <w:r>
-          <w:rPr>
-            <w:rStyle w:val="Hyperlink"/>
-          </w:rPr>
-          <w:t xml:space="preserve">Zotero</w:t>
-        </w:r>
-      </w:hyperlink>
-      <w:r>
-        <w:t xml:space="preserve">.</w:t>
-      </w:r>
-    </w:p>
-    <w:p>
-      <w:pPr>
-        <w:pStyle w:val="BodyText"/>
-      </w:pPr>
-      <w:r>
-        <w:rPr>
-          <w:i/>
-        </w:rPr>
-        <w:t xml:space="preserve">R Markdown</w:t>
-      </w:r>
-      <w:r>
-        <w:t xml:space="preserve"> </w:t>
-      </w:r>
-      <w:r>
-        <w:t xml:space="preserve">uses</w:t>
-      </w:r>
-      <w:r>
-        <w:t xml:space="preserve"> </w:t>
-      </w:r>
-      <w:r>
-        <w:rPr>
-          <w:i/>
-        </w:rPr>
-        <w:t xml:space="preserve">pandoc</w:t>
-      </w:r>
-      <w:r>
-        <w:t xml:space="preserve"> </w:t>
-      </w:r>
-      <w:r>
-        <w:t xml:space="preserve">(</w:t>
-      </w:r>
-      <w:hyperlink r:id="rId66">
-        <w:r>
-          <w:rPr>
-            <w:rStyle w:val="Hyperlink"/>
-          </w:rPr>
-          <w:t xml:space="preserve">http://pandoc.org/</w:t>
-        </w:r>
-      </w:hyperlink>
-      <w:r>
-        <w:t xml:space="preserve">) to build its bibliographies. To cite references in your thesis (after creating your bibliography database), place the reference name inside square brackets and precede it by the</w:t>
-      </w:r>
-      <w:r>
-        <w:t xml:space="preserve"> </w:t>
-      </w:r>
-      <w:r>
-        <w:t xml:space="preserve">“</w:t>
-      </w:r>
-      <w:r>
-        <w:t xml:space="preserve">at</w:t>
-      </w:r>
-      <w:r>
-        <w:t xml:space="preserve">”</w:t>
-      </w:r>
-      <w:r>
-        <w:t xml:space="preserve"> </w:t>
-      </w:r>
-      <w:r>
-        <w:t xml:space="preserve">symbol. For example, here’s a reference to a book about worrying:</w:t>
-      </w:r>
-      <w:r>
-        <w:t xml:space="preserve"> </w:t>
-      </w:r>
-      <w:r>
-        <w:t xml:space="preserve">(</w:t>
-      </w:r>
-      <w:r>
-        <w:rPr>
-          <w:b/>
-        </w:rPr>
-        <w:t xml:space="preserve">???</w:t>
-      </w:r>
-      <w:r>
-        <w:t xml:space="preserve">)</w:t>
-      </w:r>
-      <w:r>
-        <w:t xml:space="preserve">. This</w:t>
-      </w:r>
-      <w:r>
-        <w:t xml:space="preserve"> </w:t>
-      </w:r>
-      <w:r>
-        <w:rPr>
-          <w:rStyle w:val="VerbatimChar"/>
-        </w:rPr>
-        <w:t xml:space="preserve">Molina1994</w:t>
-      </w:r>
-      <w:r>
-        <w:t xml:space="preserve"> </w:t>
-      </w:r>
-      <w:r>
-        <w:t xml:space="preserve">entry appears in a file called</w:t>
-      </w:r>
-      <w:r>
-        <w:t xml:space="preserve"> </w:t>
-      </w:r>
-      <w:r>
-        <w:rPr>
-          <w:rStyle w:val="VerbatimChar"/>
-        </w:rPr>
-        <w:t xml:space="preserve">thesis.bib</w:t>
-      </w:r>
-      <w:r>
-        <w:t xml:space="preserve"> </w:t>
-      </w:r>
-      <w:r>
-        <w:t xml:space="preserve">in the</w:t>
-      </w:r>
-      <w:r>
-        <w:t xml:space="preserve"> </w:t>
-      </w:r>
-      <w:r>
-        <w:rPr>
-          <w:rStyle w:val="VerbatimChar"/>
-        </w:rPr>
-        <w:t xml:space="preserve">bib</w:t>
-      </w:r>
-      <w:r>
-        <w:t xml:space="preserve"> </w:t>
-      </w:r>
-      <w:r>
-        <w:t xml:space="preserve">folder. This bibliography database file was created by a program called BibTeX. You can call this file something else if you like (look at the YAML header in the main .Rmd file) and, by default, is to placed in the</w:t>
-      </w:r>
-      <w:r>
-        <w:t xml:space="preserve"> </w:t>
-      </w:r>
-      <w:r>
-        <w:rPr>
-          <w:rStyle w:val="VerbatimChar"/>
-        </w:rPr>
-        <w:t xml:space="preserve">bib</w:t>
-      </w:r>
-      <w:r>
-        <w:t xml:space="preserve"> </w:t>
-      </w:r>
-      <w:r>
-        <w:t xml:space="preserve">folder.</w:t>
-      </w:r>
-    </w:p>
-    <w:p>
-      <w:pPr>
-        <w:pStyle w:val="BodyText"/>
-      </w:pPr>
-      <w:r>
-        <w:rPr>
-          <w:b/>
-        </w:rPr>
-        <w:t xml:space="preserve">Additional Tips</w:t>
-      </w:r>
-    </w:p>
-    <w:p>
-      <w:pPr>
-        <w:pStyle w:val="Compact"/>
-        <w:numPr>
-          <w:numId w:val="1008"/>
-          <w:ilvl w:val="0"/>
-        </w:numPr>
-      </w:pPr>
-      <w:r>
-        <w:t xml:space="preserve">The sooner you start compiling your bibliography for something as large as a capstone, the better. Typing in source after source is mind-numbing enough; do you really want to do it for hours on end at the last minute?</w:t>
-      </w:r>
-    </w:p>
-    <w:p>
-      <w:pPr>
-        <w:pStyle w:val="Compact"/>
-        <w:numPr>
-          <w:numId w:val="1008"/>
-          <w:ilvl w:val="0"/>
-        </w:numPr>
-      </w:pPr>
-      <w:r>
-        <w:t xml:space="preserve">The cite key (a citation’s label) needs to be unique from the other entries.</w:t>
-      </w:r>
-    </w:p>
-    <w:p>
-      <w:pPr>
-        <w:pStyle w:val="Compact"/>
-        <w:numPr>
-          <w:numId w:val="1008"/>
-          <w:ilvl w:val="0"/>
-        </w:numPr>
-      </w:pPr>
-      <w:r>
-        <w:t xml:space="preserve">When you have more than one author or editor, you need to separate each author’s name by the word</w:t>
-      </w:r>
-      <w:r>
-        <w:t xml:space="preserve"> </w:t>
-      </w:r>
-      <w:r>
-        <w:t xml:space="preserve">“</w:t>
-      </w:r>
-      <w:r>
-        <w:t xml:space="preserve">and</w:t>
-      </w:r>
-      <w:r>
-        <w:t xml:space="preserve">”</w:t>
-      </w:r>
-      <w:r>
-        <w:t xml:space="preserve"> </w:t>
-      </w:r>
-      <w:r>
-        <w:t xml:space="preserve">e.g.</w:t>
-      </w:r>
-      <w:r>
-        <w:t xml:space="preserve"> </w:t>
-      </w:r>
-      <w:r>
-        <w:rPr>
-          <w:rStyle w:val="VerbatimChar"/>
-        </w:rPr>
-        <w:t xml:space="preserve">Author = {Noble, Sam and Youngberg, Jessica},</w:t>
-      </w:r>
-    </w:p>
-    <w:p>
-      <w:pPr>
-        <w:pStyle w:val="FirstParagraph"/>
-      </w:pPr>
-      <w:r>
-        <w:rPr>
-          <w:b/>
-        </w:rPr>
-        <w:t xml:space="preserve">Example output generated from bib file</w:t>
-      </w:r>
     </w:p>
     <w:sectPr/>
   </w:body>
@@ -3169,7 +3553,7 @@
       </w:r>
     </w:p>
   </w:footnote>
-  <w:footnote w:id="29">
+  <w:footnote w:id="30">
     <w:p>
       <w:pPr>
         <w:pStyle w:val="FootnoteText"/>
@@ -3188,7 +3572,7 @@
       </w:r>
     </w:p>
   </w:footnote>
-  <w:footnote w:id="41">
+  <w:footnote w:id="34">
     <w:p>
       <w:pPr>
         <w:pStyle w:val="FootnoteText"/>
@@ -3203,11 +3587,26 @@
         <w:t xml:space="preserve"> </w:t>
       </w:r>
       <w:r>
-        <w:t xml:space="preserve">One explanation is that the the fake input to the discriminator when training the discriminator is different from when training the adversarial model: the input to train the discriminator has a preprocess step to take argmax of the softmax vector and make a one-hot vector on the argmax index, meaning that it has the same format as the real samples, but during the adversarial stage this is not the case as the discriminator is fed output from the generator directly without preprocessing. This will be addressed with an update to the model. However, there is also a good chance that there are other reasons for the collapse in losses, as this phenomenon is observed in many other GAN models.</w:t>
+        <w:t xml:space="preserve">p.113,</w:t>
+      </w:r>
+      <w:r>
+        <w:t xml:space="preserve"> </w:t>
+      </w:r>
+      <w:r>
+        <w:t xml:space="preserve">(</w:t>
+      </w:r>
+      <w:r>
+        <w:rPr>
+          <w:b/>
+        </w:rPr>
+        <w:t xml:space="preserve">???</w:t>
+      </w:r>
+      <w:r>
+        <w:t xml:space="preserve">)</w:t>
       </w:r>
     </w:p>
   </w:footnote>
-  <w:footnote w:id="43">
+  <w:footnote w:id="42">
     <w:p>
       <w:pPr>
         <w:pStyle w:val="FootnoteText"/>
@@ -3222,11 +3621,11 @@
         <w:t xml:space="preserve"> </w:t>
       </w:r>
       <w:r>
-        <w:t xml:space="preserve">See p113, Generative Deep Learning</w:t>
+        <w:t xml:space="preserve">For details see p115, Generative Deep Learning</w:t>
       </w:r>
     </w:p>
   </w:footnote>
-  <w:footnote w:id="49">
+  <w:footnote w:id="48">
     <w:p>
       <w:pPr>
         <w:pStyle w:val="FootnoteText"/>
@@ -3241,11 +3640,11 @@
         <w:t xml:space="preserve"> </w:t>
       </w:r>
       <w:r>
-        <w:t xml:space="preserve">For details see p115, Generative Deep Learning</w:t>
+        <w:t xml:space="preserve">One explanation is that the the fake input to the discriminator when training the discriminator is different from when training the adversarial model: the input to train the discriminator has a preprocess step to take argmax of the softmax vector and make a one-hot vector on the argmax index, meaning that it has the same format as the real samples, but during the adversarial stage this is not the case as the discriminator is fed output from the generator directly without preprocessing. This will be addressed with an update to the model. However, there is also a good chance that there are other reasons for the collapse in losses, as this phenomenon is observed in many other GAN models.</w:t>
       </w:r>
     </w:p>
   </w:footnote>
-  <w:footnote w:id="54">
+  <w:footnote w:id="50">
     <w:p>
       <w:pPr>
         <w:pStyle w:val="FootnoteText"/>
@@ -3260,11 +3659,26 @@
         <w:t xml:space="preserve"> </w:t>
       </w:r>
       <w:r>
-        <w:t xml:space="preserve">There are other interpretations for this chord of course.</w:t>
+        <w:t xml:space="preserve">p.113,</w:t>
+      </w:r>
+      <w:r>
+        <w:t xml:space="preserve"> </w:t>
+      </w:r>
+      <w:r>
+        <w:t xml:space="preserve">(</w:t>
+      </w:r>
+      <w:r>
+        <w:rPr>
+          <w:b/>
+        </w:rPr>
+        <w:t xml:space="preserve">???</w:t>
+      </w:r>
+      <w:r>
+        <w:t xml:space="preserve">)</w:t>
       </w:r>
     </w:p>
   </w:footnote>
-  <w:footnote w:id="55">
+  <w:footnote w:id="56">
     <w:p>
       <w:pPr>
         <w:pStyle w:val="FootnoteText"/>
@@ -3279,22 +3693,11 @@
         <w:t xml:space="preserve"> </w:t>
       </w:r>
       <w:r>
-        <w:t xml:space="preserve">See Circle of Fifths, (</w:t>
-      </w:r>
-      <w:hyperlink r:id="rId56">
-        <w:r>
-          <w:rPr>
-            <w:rStyle w:val="Hyperlink"/>
-          </w:rPr>
-          <w:t xml:space="preserve">https://en.wikipedia.org/wiki/Circle_of_fifths</w:t>
-        </w:r>
-      </w:hyperlink>
-      <w:r>
-        <w:t xml:space="preserve">). The D major chord should transition to G major but can also transition to E minor.</w:t>
+        <w:t xml:space="preserve">For details see p115, Generative Deep Learning</w:t>
       </w:r>
     </w:p>
   </w:footnote>
-  <w:footnote w:id="57">
+  <w:footnote w:id="61">
     <w:p>
       <w:pPr>
         <w:pStyle w:val="FootnoteText"/>
@@ -3309,16 +3712,76 @@
         <w:t xml:space="preserve"> </w:t>
       </w:r>
       <w:r>
-        <w:t xml:space="preserve">See Counterpoint, (</w:t>
-      </w:r>
-      <w:hyperlink r:id="rId58">
-        <w:r>
-          <w:rPr>
-            <w:rStyle w:val="Hyperlink"/>
-          </w:rPr>
-          <w:t xml:space="preserve">https://en.wikipedia.org/wiki/Counterpoint</w:t>
-        </w:r>
-      </w:hyperlink>
+        <w:t xml:space="preserve">There are other interpretations for this chord of course, and this is by no means a professional assessment strictly based on music theory.</w:t>
+      </w:r>
+    </w:p>
+  </w:footnote>
+  <w:footnote w:id="62">
+    <w:p>
+      <w:pPr>
+        <w:pStyle w:val="FootnoteText"/>
+      </w:pPr>
+      <w:r>
+        <w:rPr>
+          <w:rStyle w:val="FootnoteReference"/>
+        </w:rPr>
+        <w:footnoteRef/>
+      </w:r>
+      <w:r>
+        <w:t xml:space="preserve"> </w:t>
+      </w:r>
+      <w:r>
+        <w:t xml:space="preserve">See</w:t>
+      </w:r>
+      <w:r>
+        <w:t xml:space="preserve"> </w:t>
+      </w:r>
+      <w:r>
+        <w:t xml:space="preserve">(</w:t>
+      </w:r>
+      <w:r>
+        <w:rPr>
+          <w:b/>
+        </w:rPr>
+        <w:t xml:space="preserve">???</w:t>
+      </w:r>
+      <w:r>
+        <w:t xml:space="preserve">)</w:t>
+      </w:r>
+      <w:r>
+        <w:t xml:space="preserve">. The D major chord should transition to G major but can also transition to E minor.</w:t>
+      </w:r>
+    </w:p>
+  </w:footnote>
+  <w:footnote w:id="63">
+    <w:p>
+      <w:pPr>
+        <w:pStyle w:val="FootnoteText"/>
+      </w:pPr>
+      <w:r>
+        <w:rPr>
+          <w:rStyle w:val="FootnoteReference"/>
+        </w:rPr>
+        <w:footnoteRef/>
+      </w:r>
+      <w:r>
+        <w:t xml:space="preserve"> </w:t>
+      </w:r>
+      <w:r>
+        <w:t xml:space="preserve">See</w:t>
+      </w:r>
+      <w:r>
+        <w:t xml:space="preserve"> </w:t>
+      </w:r>
+      <w:r>
+        <w:t xml:space="preserve">(</w:t>
+      </w:r>
+      <w:r>
+        <w:rPr>
+          <w:b/>
+        </w:rPr>
+        <w:t xml:space="preserve">???</w:t>
+      </w:r>
       <w:r>
         <w:t xml:space="preserve">)</w:t>
       </w:r>
@@ -3647,109 +4110,6 @@
       </w:pPr>
     </w:lvl>
   </w:abstractNum>
-  <w:abstractNum w:abstractNumId="991">
-    <w:nsid w:val="71315dca"/>
-    <w:multiLevelType w:val="multilevel"/>
-    <w:lvl w:ilvl="0">
-      <w:numFmt w:val="bullet"/>
-      <w:lvlText w:val="•"/>
-      <w:lvlJc w:val="left"/>
-      <w:pPr>
-        <w:tabs>
-          <w:tab w:val="num" w:pos="0"/>
-        </w:tabs>
-        <w:ind w:left="480" w:hanging="480"/>
-      </w:pPr>
-    </w:lvl>
-    <w:lvl w:ilvl="1">
-      <w:numFmt w:val="bullet"/>
-      <w:lvlText w:val="–"/>
-      <w:lvlJc w:val="left"/>
-      <w:pPr>
-        <w:tabs>
-          <w:tab w:val="num" w:pos="720"/>
-        </w:tabs>
-        <w:ind w:left="1200" w:hanging="480"/>
-      </w:pPr>
-    </w:lvl>
-    <w:lvl w:ilvl="2">
-      <w:numFmt w:val="bullet"/>
-      <w:lvlText w:val="•"/>
-      <w:lvlJc w:val="left"/>
-      <w:pPr>
-        <w:tabs>
-          <w:tab w:val="num" w:pos="1440"/>
-        </w:tabs>
-        <w:ind w:left="1920" w:hanging="480"/>
-      </w:pPr>
-    </w:lvl>
-    <w:lvl w:ilvl="3">
-      <w:numFmt w:val="bullet"/>
-      <w:lvlText w:val="–"/>
-      <w:lvlJc w:val="left"/>
-      <w:pPr>
-        <w:tabs>
-          <w:tab w:val="num" w:pos="2160"/>
-        </w:tabs>
-        <w:ind w:left="2640" w:hanging="480"/>
-      </w:pPr>
-    </w:lvl>
-    <w:lvl w:ilvl="4">
-      <w:numFmt w:val="bullet"/>
-      <w:lvlText w:val="•"/>
-      <w:lvlJc w:val="left"/>
-      <w:pPr>
-        <w:tabs>
-          <w:tab w:val="num" w:pos="2880"/>
-        </w:tabs>
-        <w:ind w:left="3360" w:hanging="480"/>
-      </w:pPr>
-    </w:lvl>
-    <w:lvl w:ilvl="5">
-      <w:numFmt w:val="bullet"/>
-      <w:lvlText w:val="–"/>
-      <w:lvlJc w:val="left"/>
-      <w:pPr>
-        <w:tabs>
-          <w:tab w:val="num" w:pos="3600"/>
-        </w:tabs>
-        <w:ind w:left="4080" w:hanging="480"/>
-      </w:pPr>
-    </w:lvl>
-    <w:lvl w:ilvl="6">
-      <w:numFmt w:val="bullet"/>
-      <w:lvlText w:val="•"/>
-      <w:lvlJc w:val="left"/>
-      <w:pPr>
-        <w:tabs>
-          <w:tab w:val="num" w:pos="4320"/>
-        </w:tabs>
-        <w:ind w:left="4800" w:hanging="480"/>
-      </w:pPr>
-    </w:lvl>
-    <w:lvl w:ilvl="7">
-      <w:numFmt w:val="bullet"/>
-      <w:lvlText w:val="–"/>
-      <w:lvlJc w:val="left"/>
-      <w:pPr>
-        <w:tabs>
-          <w:tab w:val="num" w:pos="5040"/>
-        </w:tabs>
-        <w:ind w:left="5520" w:hanging="480"/>
-      </w:pPr>
-    </w:lvl>
-    <w:lvl w:ilvl="8">
-      <w:numFmt w:val="bullet"/>
-      <w:lvlText w:val="•"/>
-      <w:lvlJc w:val="left"/>
-      <w:pPr>
-        <w:tabs>
-          <w:tab w:val="num" w:pos="5760"/>
-        </w:tabs>
-        <w:ind w:left="6240" w:hanging="480"/>
-      </w:pPr>
-    </w:lvl>
-  </w:abstractNum>
   <w:num w:numId="1000">
     <w:abstractNumId w:val="990"/>
   </w:num>
@@ -3965,9 +4325,6 @@
     <w:lvlOverride w:ilvl="8">
       <w:startOverride w:val="1"/>
     </w:lvlOverride>
-  </w:num>
-  <w:num w:numId="1008">
-    <w:abstractNumId w:val="991"/>
   </w:num>
 </w:numbering>
 </file>

</xml_diff>